<commit_message>
update thuộc tính CL trong QLGiaoHang
</commit_message>
<xml_diff>
--- a/BaoCao/FRA/FRA_ClassDiagram/Sau_Review/[Team3][RV_FRA_CL]QuanLi_NPP_XuLyKhuyenMai_GiaoHang_BaoCao-ThongKe.docx
+++ b/BaoCao/FRA/FRA_ClassDiagram/Sau_Review/[Team3][RV_FRA_CL]QuanLi_NPP_XuLyKhuyenMai_GiaoHang_BaoCao-ThongKe.docx
@@ -1,6 +1,6 @@
 
 <file path=word/document.xml><?xml version="1.0" encoding="utf-8"?>
-<w:document xmlns:wpc="http://schemas.microsoft.com/office/word/2010/wordprocessingCanvas" xmlns:mc="http://schemas.openxmlformats.org/markup-compatibility/2006" xmlns:o="urn:schemas-microsoft-com:office:office" xmlns:r="http://schemas.openxmlformats.org/officeDocument/2006/relationships" xmlns:m="http://schemas.openxmlformats.org/officeDocument/2006/math" xmlns:v="urn:schemas-microsoft-com:vml" xmlns:wp14="http://schemas.microsoft.com/office/word/2010/wordprocessingDrawing" xmlns:wp="http://schemas.openxmlformats.org/drawingml/2006/wordprocessingDrawing" xmlns:w10="urn:schemas-microsoft-com:office:word" xmlns:w="http://schemas.openxmlformats.org/wordprocessingml/2006/main" xmlns:w14="http://schemas.microsoft.com/office/word/2010/wordml" xmlns:w15="http://schemas.microsoft.com/office/word/2012/wordml" xmlns:wpg="http://schemas.microsoft.com/office/word/2010/wordprocessingGroup" xmlns:wpi="http://schemas.microsoft.com/office/word/2010/wordprocessingInk" xmlns:wne="http://schemas.microsoft.com/office/word/2006/wordml" xmlns:wps="http://schemas.microsoft.com/office/word/2010/wordprocessingShape" mc:Ignorable="w14 w15 wp14">
+<w:document xmlns:wpc="http://schemas.microsoft.com/office/word/2010/wordprocessingCanvas" xmlns:cx="http://schemas.microsoft.com/office/drawing/2014/chartex" xmlns:cx1="http://schemas.microsoft.com/office/drawing/2015/9/8/chartex" xmlns:cx2="http://schemas.microsoft.com/office/drawing/2015/10/21/chartex" xmlns:cx3="http://schemas.microsoft.com/office/drawing/2016/5/9/chartex" xmlns:cx4="http://schemas.microsoft.com/office/drawing/2016/5/10/chartex" xmlns:cx5="http://schemas.microsoft.com/office/drawing/2016/5/11/chartex" xmlns:cx6="http://schemas.microsoft.com/office/drawing/2016/5/12/chartex" xmlns:cx7="http://schemas.microsoft.com/office/drawing/2016/5/13/chartex" xmlns:cx8="http://schemas.microsoft.com/office/drawing/2016/5/14/chartex" xmlns:mc="http://schemas.openxmlformats.org/markup-compatibility/2006" xmlns:aink="http://schemas.microsoft.com/office/drawing/2016/ink" xmlns:am3d="http://schemas.microsoft.com/office/drawing/2017/model3d" xmlns:o="urn:schemas-microsoft-com:office:office" xmlns:r="http://schemas.openxmlformats.org/officeDocument/2006/relationships" xmlns:m="http://schemas.openxmlformats.org/officeDocument/2006/math" xmlns:v="urn:schemas-microsoft-com:vml" xmlns:wp14="http://schemas.microsoft.com/office/word/2010/wordprocessingDrawing" xmlns:wp="http://schemas.openxmlformats.org/drawingml/2006/wordprocessingDrawing" xmlns:w10="urn:schemas-microsoft-com:office:word" xmlns:w="http://schemas.openxmlformats.org/wordprocessingml/2006/main" xmlns:w14="http://schemas.microsoft.com/office/word/2010/wordml" xmlns:w15="http://schemas.microsoft.com/office/word/2012/wordml" xmlns:w16cid="http://schemas.microsoft.com/office/word/2016/wordml/cid" xmlns:w16se="http://schemas.microsoft.com/office/word/2015/wordml/symex" xmlns:wpg="http://schemas.microsoft.com/office/word/2010/wordprocessingGroup" xmlns:wpi="http://schemas.microsoft.com/office/word/2010/wordprocessingInk" xmlns:wne="http://schemas.microsoft.com/office/word/2006/wordml" xmlns:wps="http://schemas.microsoft.com/office/word/2010/wordprocessingShape" mc:Ignorable="w14 w15 w16se w16cid wp14">
   <w:body>
     <w:sdt>
       <w:sdtPr>
@@ -64,7 +64,7 @@
                   </w:tcPr>
                   <w:p>
                     <w:pPr>
-                      <w:pStyle w:val="NoSpacing"/>
+                      <w:pStyle w:val="KhngDncch"/>
                       <w:spacing w:line="360" w:lineRule="auto"/>
                       <w:jc w:val="center"/>
                       <w:rPr>
@@ -126,7 +126,7 @@
                   </w:tcPr>
                   <w:p>
                     <w:pPr>
-                      <w:pStyle w:val="NoSpacing"/>
+                      <w:pStyle w:val="KhngDncch"/>
                       <w:spacing w:line="360" w:lineRule="auto"/>
                       <w:jc w:val="center"/>
                       <w:rPr>
@@ -177,7 +177,7 @@
                   </w:tcPr>
                   <w:p>
                     <w:pPr>
-                      <w:pStyle w:val="NoSpacing"/>
+                      <w:pStyle w:val="KhngDncch"/>
                       <w:spacing w:line="360" w:lineRule="auto"/>
                       <w:jc w:val="center"/>
                       <w:rPr>
@@ -219,7 +219,7 @@
               </w:tcPr>
               <w:p>
                 <w:pPr>
-                  <w:pStyle w:val="NoSpacing"/>
+                  <w:pStyle w:val="KhngDncch"/>
                   <w:spacing w:line="360" w:lineRule="auto"/>
                   <w:jc w:val="center"/>
                   <w:rPr>
@@ -259,7 +259,7 @@
                   </w:tcPr>
                   <w:p>
                     <w:pPr>
-                      <w:pStyle w:val="NoSpacing"/>
+                      <w:pStyle w:val="KhngDncch"/>
                       <w:spacing w:line="360" w:lineRule="auto"/>
                       <w:jc w:val="center"/>
                       <w:rPr>
@@ -328,7 +328,7 @@
                   </w:tcPr>
                   <w:p>
                     <w:pPr>
-                      <w:pStyle w:val="NoSpacing"/>
+                      <w:pStyle w:val="KhngDncch"/>
                       <w:spacing w:line="360" w:lineRule="auto"/>
                       <w:jc w:val="center"/>
                       <w:rPr>
@@ -403,7 +403,7 @@
         </w:p>
         <w:tbl>
           <w:tblPr>
-            <w:tblStyle w:val="TableGrid"/>
+            <w:tblStyle w:val="LiBang"/>
             <w:tblW w:w="0" w:type="auto"/>
             <w:tblInd w:w="360" w:type="dxa"/>
             <w:tblLook w:val="04E0" w:firstRow="1" w:lastRow="1" w:firstColumn="1" w:lastColumn="0" w:noHBand="0" w:noVBand="1"/>
@@ -691,7 +691,7 @@
               </w:tcPr>
               <w:p>
                 <w:pPr>
-                  <w:pStyle w:val="NoSpacing"/>
+                  <w:pStyle w:val="KhngDncch"/>
                   <w:spacing w:line="360" w:lineRule="auto"/>
                   <w:rPr>
                     <w:rFonts w:ascii="Times New Roman" w:hAnsi="Times New Roman" w:cs="Times New Roman"/>
@@ -705,7 +705,7 @@
         </w:tbl>
         <w:tbl>
           <w:tblPr>
-            <w:tblStyle w:val="TableGrid"/>
+            <w:tblStyle w:val="LiBang"/>
             <w:tblW w:w="9198" w:type="dxa"/>
             <w:tblInd w:w="360" w:type="dxa"/>
             <w:tblLook w:val="04A0" w:firstRow="1" w:lastRow="0" w:firstColumn="1" w:lastColumn="0" w:noHBand="0" w:noVBand="1"/>
@@ -1119,8 +1119,6 @@
           </wp:inline>
         </w:drawing>
       </w:r>
-      <w:bookmarkStart w:id="0" w:name="_GoBack"/>
-      <w:bookmarkEnd w:id="0"/>
     </w:p>
     <w:p>
       <w:pPr>
@@ -5563,12 +5561,12 @@
           <w:numId w:val="0"/>
         </w:numPr>
         <w:rPr>
-          <w:rStyle w:val="IntenseReference"/>
+          <w:rStyle w:val="ThamchiuNhnmnh"/>
         </w:rPr>
       </w:pPr>
       <w:r>
         <w:rPr>
-          <w:rStyle w:val="IntenseReference"/>
+          <w:rStyle w:val="ThamchiuNhnmnh"/>
         </w:rPr>
         <w:t>Quản lý giao hàng</w:t>
       </w:r>
@@ -5581,24 +5579,18 @@
           <w:numId w:val="0"/>
         </w:numPr>
         <w:rPr>
-          <w:rStyle w:val="IntenseReference"/>
+          <w:rStyle w:val="ThamchiuNhnmnh"/>
         </w:rPr>
       </w:pPr>
       <w:r>
         <w:rPr>
-          <w:b/>
-          <w:bCs/>
-          <w:smallCaps/>
           <w:noProof/>
-          <w:color w:val="4F81BD" w:themeColor="accent1"/>
-          <w:spacing w:val="5"/>
         </w:rPr>
-        <w:lastRenderedPageBreak/>
         <w:drawing>
-          <wp:inline distT="0" distB="0" distL="0" distR="0">
-            <wp:extent cx="5677692" cy="4877481"/>
+          <wp:inline distT="0" distB="0" distL="0" distR="0" wp14:anchorId="21543B62" wp14:editId="3776EC01">
+            <wp:extent cx="5943600" cy="3448050"/>
             <wp:effectExtent l="0" t="0" r="0" b="0"/>
-            <wp:docPr id="4" name="Hình ảnh 4" descr="Tạo hình cắt từ Màn hình"/>
+            <wp:docPr id="3" name="Hình ảnh 3" descr="Tạo hình cắt từ Màn hình"/>
             <wp:cNvGraphicFramePr>
               <a:graphicFrameLocks xmlns:a="http://schemas.openxmlformats.org/drawingml/2006/main" noChangeAspect="1"/>
             </wp:cNvGraphicFramePr>
@@ -5606,7 +5598,7 @@
               <a:graphicData uri="http://schemas.openxmlformats.org/drawingml/2006/picture">
                 <pic:pic xmlns:pic="http://schemas.openxmlformats.org/drawingml/2006/picture">
                   <pic:nvPicPr>
-                    <pic:cNvPr id="4" name="5BC19A9.tmp"/>
+                    <pic:cNvPr id="1" name="28CEC0E.tmp"/>
                     <pic:cNvPicPr/>
                   </pic:nvPicPr>
                   <pic:blipFill>
@@ -5624,7 +5616,7 @@
                   <pic:spPr>
                     <a:xfrm>
                       <a:off x="0" y="0"/>
-                      <a:ext cx="5677692" cy="4877481"/>
+                      <a:ext cx="5943600" cy="3448050"/>
                     </a:xfrm>
                     <a:prstGeom prst="rect">
                       <a:avLst/>
@@ -5698,6 +5690,7 @@
                 <w:sz w:val="26"/>
                 <w:szCs w:val="26"/>
               </w:rPr>
+              <w:lastRenderedPageBreak/>
               <w:t>Tên class</w:t>
             </w:r>
           </w:p>
@@ -5937,15 +5930,7 @@
                 <w:sz w:val="26"/>
                 <w:szCs w:val="26"/>
               </w:rPr>
-              <w:t xml:space="preserve">Lưu trữ thông tin </w:t>
-            </w:r>
-            <w:r>
-              <w:rPr>
-                <w:noProof/>
-                <w:sz w:val="26"/>
-                <w:szCs w:val="26"/>
-              </w:rPr>
-              <w:t>đặt hàng</w:t>
+              <w:t>Lưu trữ thông tin đơn đặt hàng của nhà phân phối</w:t>
             </w:r>
           </w:p>
         </w:tc>
@@ -6055,7 +6040,10 @@
             <w:cnfStyle w:val="001000000000" w:firstRow="0" w:lastRow="0" w:firstColumn="1" w:lastColumn="0" w:oddVBand="0" w:evenVBand="0" w:oddHBand="0" w:evenHBand="0" w:firstRowFirstColumn="0" w:firstRowLastColumn="0" w:lastRowFirstColumn="0" w:lastRowLastColumn="0"/>
             <w:tcW w:w="1775" w:type="dxa"/>
             <w:vMerge/>
-            <w:shd w:val="clear" w:color="auto" w:fill="FFFFFF" w:themeFill="background1"/>
+            <w:tcBorders>
+              <w:top w:val="single" w:sz="4" w:space="0" w:color="auto"/>
+            </w:tcBorders>
+            <w:shd w:val="clear" w:color="auto" w:fill="7F7F7F" w:themeFill="text1" w:themeFillTint="80"/>
             <w:vAlign w:val="center"/>
           </w:tcPr>
           <w:p>
@@ -6077,7 +6065,7 @@
               <w:top w:val="single" w:sz="4" w:space="0" w:color="auto"/>
               <w:bottom w:val="single" w:sz="4" w:space="0" w:color="auto"/>
             </w:tcBorders>
-            <w:shd w:val="clear" w:color="auto" w:fill="FFFFFF" w:themeFill="background1"/>
+            <w:shd w:val="clear" w:color="auto" w:fill="auto"/>
             <w:vAlign w:val="center"/>
           </w:tcPr>
           <w:p>
@@ -6097,7 +6085,7 @@
                 <w:sz w:val="26"/>
                 <w:szCs w:val="26"/>
               </w:rPr>
-              <w:t>ID</w:t>
+              <w:t>ID_DonHang</w:t>
             </w:r>
           </w:p>
         </w:tc>
@@ -6109,7 +6097,7 @@
               <w:top w:val="single" w:sz="4" w:space="0" w:color="auto"/>
               <w:bottom w:val="single" w:sz="4" w:space="0" w:color="auto"/>
             </w:tcBorders>
-            <w:shd w:val="clear" w:color="auto" w:fill="FFFFFF" w:themeFill="background1"/>
+            <w:shd w:val="clear" w:color="auto" w:fill="auto"/>
             <w:vAlign w:val="center"/>
           </w:tcPr>
           <w:p>
@@ -6125,11 +6113,10 @@
             </w:pPr>
             <w:r>
               <w:rPr>
-                <w:noProof/>
-                <w:sz w:val="26"/>
-                <w:szCs w:val="26"/>
-              </w:rPr>
-              <w:t>Mã đơn</w:t>
+                <w:sz w:val="26"/>
+                <w:szCs w:val="26"/>
+              </w:rPr>
+              <w:t>Mã đơn đặt hàng là thông tin xác định duy nhất một đơn đặt hàng của nhà phân phối</w:t>
             </w:r>
           </w:p>
         </w:tc>
@@ -6142,7 +6129,10 @@
           <w:tcPr>
             <w:cnfStyle w:val="001000000000" w:firstRow="0" w:lastRow="0" w:firstColumn="1" w:lastColumn="0" w:oddVBand="0" w:evenVBand="0" w:oddHBand="0" w:evenHBand="0" w:firstRowFirstColumn="0" w:firstRowLastColumn="0" w:lastRowFirstColumn="0" w:lastRowLastColumn="0"/>
             <w:tcW w:w="1775" w:type="dxa"/>
-            <w:vMerge w:val="restart"/>
+            <w:vMerge/>
+            <w:tcBorders>
+              <w:top w:val="single" w:sz="4" w:space="0" w:color="auto"/>
+            </w:tcBorders>
             <w:shd w:val="clear" w:color="auto" w:fill="7F7F7F" w:themeFill="text1" w:themeFillTint="80"/>
             <w:vAlign w:val="center"/>
           </w:tcPr>
@@ -6156,14 +6146,6 @@
                 <w:szCs w:val="26"/>
               </w:rPr>
             </w:pPr>
-            <w:r>
-              <w:rPr>
-                <w:noProof/>
-                <w:sz w:val="26"/>
-                <w:szCs w:val="26"/>
-              </w:rPr>
-              <w:t>Phương thức</w:t>
-            </w:r>
           </w:p>
         </w:tc>
         <w:tc>
@@ -6173,7 +6155,7 @@
               <w:top w:val="single" w:sz="4" w:space="0" w:color="auto"/>
               <w:bottom w:val="single" w:sz="4" w:space="0" w:color="auto"/>
             </w:tcBorders>
-            <w:shd w:val="clear" w:color="auto" w:fill="7F7F7F" w:themeFill="text1" w:themeFillTint="80"/>
+            <w:shd w:val="clear" w:color="auto" w:fill="auto"/>
             <w:vAlign w:val="center"/>
           </w:tcPr>
           <w:p>
@@ -6193,7 +6175,7 @@
                 <w:sz w:val="26"/>
                 <w:szCs w:val="26"/>
               </w:rPr>
-              <w:t>Tên phương thức</w:t>
+              <w:t>TongTien</w:t>
             </w:r>
           </w:p>
         </w:tc>
@@ -6205,7 +6187,7 @@
               <w:top w:val="single" w:sz="4" w:space="0" w:color="auto"/>
               <w:bottom w:val="single" w:sz="4" w:space="0" w:color="auto"/>
             </w:tcBorders>
-            <w:shd w:val="clear" w:color="auto" w:fill="7F7F7F" w:themeFill="text1" w:themeFillTint="80"/>
+            <w:shd w:val="clear" w:color="auto" w:fill="auto"/>
             <w:vAlign w:val="center"/>
           </w:tcPr>
           <w:p>
@@ -6214,32 +6196,30 @@
               <w:spacing w:after="0" w:line="360" w:lineRule="auto"/>
               <w:cnfStyle w:val="000000100000" w:firstRow="0" w:lastRow="0" w:firstColumn="0" w:lastColumn="0" w:oddVBand="0" w:evenVBand="0" w:oddHBand="1" w:evenHBand="0" w:firstRowFirstColumn="0" w:firstRowLastColumn="0" w:lastRowFirstColumn="0" w:lastRowLastColumn="0"/>
               <w:rPr>
-                <w:noProof/>
-                <w:sz w:val="26"/>
-                <w:szCs w:val="26"/>
-              </w:rPr>
-            </w:pPr>
-            <w:r>
-              <w:rPr>
-                <w:noProof/>
-                <w:sz w:val="26"/>
-                <w:szCs w:val="26"/>
-              </w:rPr>
-              <w:t>Mô tả</w:t>
+                <w:sz w:val="26"/>
+                <w:szCs w:val="26"/>
+              </w:rPr>
+            </w:pPr>
+            <w:r>
+              <w:rPr>
+                <w:sz w:val="26"/>
+                <w:szCs w:val="26"/>
+              </w:rPr>
+              <w:t>Ghi nhận tổng tiền của đơn đặt hàng</w:t>
             </w:r>
           </w:p>
         </w:tc>
       </w:tr>
       <w:tr>
-        <w:trPr>
-          <w:trHeight w:val="435"/>
-        </w:trPr>
         <w:tc>
           <w:tcPr>
             <w:cnfStyle w:val="001000000000" w:firstRow="0" w:lastRow="0" w:firstColumn="1" w:lastColumn="0" w:oddVBand="0" w:evenVBand="0" w:oddHBand="0" w:evenHBand="0" w:firstRowFirstColumn="0" w:firstRowLastColumn="0" w:lastRowFirstColumn="0" w:lastRowLastColumn="0"/>
             <w:tcW w:w="1775" w:type="dxa"/>
             <w:vMerge/>
-            <w:shd w:val="clear" w:color="auto" w:fill="FFFFFF" w:themeFill="background1"/>
+            <w:tcBorders>
+              <w:top w:val="single" w:sz="4" w:space="0" w:color="auto"/>
+            </w:tcBorders>
+            <w:shd w:val="clear" w:color="auto" w:fill="7F7F7F" w:themeFill="text1" w:themeFillTint="80"/>
             <w:vAlign w:val="center"/>
           </w:tcPr>
           <w:p>
@@ -6261,7 +6241,7 @@
               <w:top w:val="single" w:sz="4" w:space="0" w:color="auto"/>
               <w:bottom w:val="single" w:sz="4" w:space="0" w:color="auto"/>
             </w:tcBorders>
-            <w:shd w:val="clear" w:color="auto" w:fill="FFFFFF" w:themeFill="background1"/>
+            <w:shd w:val="clear" w:color="auto" w:fill="auto"/>
             <w:vAlign w:val="center"/>
           </w:tcPr>
           <w:p>
@@ -6281,7 +6261,7 @@
                 <w:sz w:val="26"/>
                 <w:szCs w:val="26"/>
               </w:rPr>
-              <w:t>Không có</w:t>
+              <w:t>HinhThucGiaoHang</w:t>
             </w:r>
           </w:p>
         </w:tc>
@@ -6293,7 +6273,7 @@
               <w:top w:val="single" w:sz="4" w:space="0" w:color="auto"/>
               <w:bottom w:val="single" w:sz="4" w:space="0" w:color="auto"/>
             </w:tcBorders>
-            <w:shd w:val="clear" w:color="auto" w:fill="FFFFFF" w:themeFill="background1"/>
+            <w:shd w:val="clear" w:color="auto" w:fill="auto"/>
             <w:vAlign w:val="center"/>
           </w:tcPr>
           <w:p>
@@ -6302,18 +6282,16 @@
               <w:spacing w:after="0" w:line="360" w:lineRule="auto"/>
               <w:cnfStyle w:val="000000000000" w:firstRow="0" w:lastRow="0" w:firstColumn="0" w:lastColumn="0" w:oddVBand="0" w:evenVBand="0" w:oddHBand="0" w:evenHBand="0" w:firstRowFirstColumn="0" w:firstRowLastColumn="0" w:lastRowFirstColumn="0" w:lastRowLastColumn="0"/>
               <w:rPr>
-                <w:noProof/>
-                <w:sz w:val="26"/>
-                <w:szCs w:val="26"/>
-              </w:rPr>
-            </w:pPr>
-            <w:r>
-              <w:rPr>
-                <w:noProof/>
-                <w:sz w:val="26"/>
-                <w:szCs w:val="26"/>
-              </w:rPr>
-              <w:t>Không có</w:t>
+                <w:sz w:val="26"/>
+                <w:szCs w:val="26"/>
+              </w:rPr>
+            </w:pPr>
+            <w:r>
+              <w:rPr>
+                <w:sz w:val="26"/>
+                <w:szCs w:val="26"/>
+              </w:rPr>
+              <w:t>Ghi nhận hình thức giao hàng của đơn đặt hàng (dùng dịch vụ vận chuyển của công ty hoặc dịch vụ ngoài)</w:t>
             </w:r>
           </w:p>
         </w:tc>
@@ -6326,6 +6304,349 @@
           <w:tcPr>
             <w:cnfStyle w:val="001000000000" w:firstRow="0" w:lastRow="0" w:firstColumn="1" w:lastColumn="0" w:oddVBand="0" w:evenVBand="0" w:oddHBand="0" w:evenHBand="0" w:firstRowFirstColumn="0" w:firstRowLastColumn="0" w:lastRowFirstColumn="0" w:lastRowLastColumn="0"/>
             <w:tcW w:w="1775" w:type="dxa"/>
+            <w:vMerge/>
+            <w:tcBorders>
+              <w:top w:val="single" w:sz="4" w:space="0" w:color="auto"/>
+            </w:tcBorders>
+            <w:shd w:val="clear" w:color="auto" w:fill="7F7F7F" w:themeFill="text1" w:themeFillTint="80"/>
+            <w:vAlign w:val="center"/>
+          </w:tcPr>
+          <w:p>
+            <w:pPr>
+              <w:pStyle w:val="MyTable1"/>
+              <w:spacing w:after="0" w:line="360" w:lineRule="auto"/>
+              <w:rPr>
+                <w:noProof/>
+                <w:sz w:val="26"/>
+                <w:szCs w:val="26"/>
+              </w:rPr>
+            </w:pPr>
+          </w:p>
+        </w:tc>
+        <w:tc>
+          <w:tcPr>
+            <w:tcW w:w="3523" w:type="dxa"/>
+            <w:tcBorders>
+              <w:top w:val="single" w:sz="4" w:space="0" w:color="auto"/>
+              <w:bottom w:val="single" w:sz="4" w:space="0" w:color="auto"/>
+            </w:tcBorders>
+            <w:shd w:val="clear" w:color="auto" w:fill="auto"/>
+            <w:vAlign w:val="center"/>
+          </w:tcPr>
+          <w:p>
+            <w:pPr>
+              <w:pStyle w:val="MyTable1"/>
+              <w:spacing w:after="0" w:line="360" w:lineRule="auto"/>
+              <w:cnfStyle w:val="000000100000" w:firstRow="0" w:lastRow="0" w:firstColumn="0" w:lastColumn="0" w:oddVBand="0" w:evenVBand="0" w:oddHBand="1" w:evenHBand="0" w:firstRowFirstColumn="0" w:firstRowLastColumn="0" w:lastRowFirstColumn="0" w:lastRowLastColumn="0"/>
+              <w:rPr>
+                <w:noProof/>
+                <w:sz w:val="26"/>
+                <w:szCs w:val="26"/>
+              </w:rPr>
+            </w:pPr>
+            <w:r>
+              <w:rPr>
+                <w:sz w:val="26"/>
+                <w:szCs w:val="26"/>
+              </w:rPr>
+              <w:t>HinhThucThanhToan</w:t>
+            </w:r>
+          </w:p>
+        </w:tc>
+        <w:tc>
+          <w:tcPr>
+            <w:tcW w:w="3859" w:type="dxa"/>
+            <w:gridSpan w:val="2"/>
+            <w:tcBorders>
+              <w:top w:val="single" w:sz="4" w:space="0" w:color="auto"/>
+              <w:bottom w:val="single" w:sz="4" w:space="0" w:color="auto"/>
+            </w:tcBorders>
+            <w:shd w:val="clear" w:color="auto" w:fill="auto"/>
+            <w:vAlign w:val="center"/>
+          </w:tcPr>
+          <w:p>
+            <w:pPr>
+              <w:pStyle w:val="MyTable1"/>
+              <w:spacing w:after="0" w:line="360" w:lineRule="auto"/>
+              <w:cnfStyle w:val="000000100000" w:firstRow="0" w:lastRow="0" w:firstColumn="0" w:lastColumn="0" w:oddVBand="0" w:evenVBand="0" w:oddHBand="1" w:evenHBand="0" w:firstRowFirstColumn="0" w:firstRowLastColumn="0" w:lastRowFirstColumn="0" w:lastRowLastColumn="0"/>
+              <w:rPr>
+                <w:sz w:val="26"/>
+                <w:szCs w:val="26"/>
+              </w:rPr>
+            </w:pPr>
+            <w:r>
+              <w:rPr>
+                <w:sz w:val="26"/>
+                <w:szCs w:val="26"/>
+              </w:rPr>
+              <w:t>Ghi nhận hình thức thanh toán của đơn đặt hàng (thanh toán qua thẻ hoặc thanh toán bằng tiền mặt)</w:t>
+            </w:r>
+          </w:p>
+        </w:tc>
+      </w:tr>
+      <w:tr>
+        <w:tc>
+          <w:tcPr>
+            <w:cnfStyle w:val="001000000000" w:firstRow="0" w:lastRow="0" w:firstColumn="1" w:lastColumn="0" w:oddVBand="0" w:evenVBand="0" w:oddHBand="0" w:evenHBand="0" w:firstRowFirstColumn="0" w:firstRowLastColumn="0" w:lastRowFirstColumn="0" w:lastRowLastColumn="0"/>
+            <w:tcW w:w="1775" w:type="dxa"/>
+            <w:vMerge/>
+            <w:tcBorders>
+              <w:top w:val="single" w:sz="4" w:space="0" w:color="auto"/>
+            </w:tcBorders>
+            <w:shd w:val="clear" w:color="auto" w:fill="7F7F7F" w:themeFill="text1" w:themeFillTint="80"/>
+            <w:vAlign w:val="center"/>
+          </w:tcPr>
+          <w:p>
+            <w:pPr>
+              <w:pStyle w:val="MyTable1"/>
+              <w:spacing w:after="0" w:line="360" w:lineRule="auto"/>
+              <w:rPr>
+                <w:noProof/>
+                <w:sz w:val="26"/>
+                <w:szCs w:val="26"/>
+              </w:rPr>
+            </w:pPr>
+          </w:p>
+        </w:tc>
+        <w:tc>
+          <w:tcPr>
+            <w:tcW w:w="3523" w:type="dxa"/>
+            <w:tcBorders>
+              <w:top w:val="single" w:sz="4" w:space="0" w:color="auto"/>
+              <w:bottom w:val="single" w:sz="4" w:space="0" w:color="auto"/>
+            </w:tcBorders>
+            <w:shd w:val="clear" w:color="auto" w:fill="auto"/>
+            <w:vAlign w:val="center"/>
+          </w:tcPr>
+          <w:p>
+            <w:pPr>
+              <w:pStyle w:val="MyTable1"/>
+              <w:spacing w:after="0" w:line="360" w:lineRule="auto"/>
+              <w:cnfStyle w:val="000000000000" w:firstRow="0" w:lastRow="0" w:firstColumn="0" w:lastColumn="0" w:oddVBand="0" w:evenVBand="0" w:oddHBand="0" w:evenHBand="0" w:firstRowFirstColumn="0" w:firstRowLastColumn="0" w:lastRowFirstColumn="0" w:lastRowLastColumn="0"/>
+              <w:rPr>
+                <w:sz w:val="26"/>
+                <w:szCs w:val="26"/>
+              </w:rPr>
+            </w:pPr>
+            <w:r>
+              <w:rPr>
+                <w:sz w:val="26"/>
+                <w:szCs w:val="26"/>
+              </w:rPr>
+              <w:t>NgayGiaoDuKien</w:t>
+            </w:r>
+          </w:p>
+        </w:tc>
+        <w:tc>
+          <w:tcPr>
+            <w:tcW w:w="3859" w:type="dxa"/>
+            <w:gridSpan w:val="2"/>
+            <w:tcBorders>
+              <w:top w:val="single" w:sz="4" w:space="0" w:color="auto"/>
+              <w:bottom w:val="single" w:sz="4" w:space="0" w:color="auto"/>
+            </w:tcBorders>
+            <w:shd w:val="clear" w:color="auto" w:fill="auto"/>
+            <w:vAlign w:val="center"/>
+          </w:tcPr>
+          <w:p>
+            <w:pPr>
+              <w:pStyle w:val="MyTable1"/>
+              <w:spacing w:after="0" w:line="360" w:lineRule="auto"/>
+              <w:cnfStyle w:val="000000000000" w:firstRow="0" w:lastRow="0" w:firstColumn="0" w:lastColumn="0" w:oddVBand="0" w:evenVBand="0" w:oddHBand="0" w:evenHBand="0" w:firstRowFirstColumn="0" w:firstRowLastColumn="0" w:lastRowFirstColumn="0" w:lastRowLastColumn="0"/>
+              <w:rPr>
+                <w:sz w:val="26"/>
+                <w:szCs w:val="26"/>
+              </w:rPr>
+            </w:pPr>
+            <w:r>
+              <w:rPr>
+                <w:sz w:val="26"/>
+                <w:szCs w:val="26"/>
+              </w:rPr>
+              <w:t>Mỗi đơn đặt hàng có một ngày giao hàng dự kiến</w:t>
+            </w:r>
+          </w:p>
+        </w:tc>
+      </w:tr>
+      <w:tr>
+        <w:trPr>
+          <w:cnfStyle w:val="000000100000" w:firstRow="0" w:lastRow="0" w:firstColumn="0" w:lastColumn="0" w:oddVBand="0" w:evenVBand="0" w:oddHBand="1" w:evenHBand="0" w:firstRowFirstColumn="0" w:firstRowLastColumn="0" w:lastRowFirstColumn="0" w:lastRowLastColumn="0"/>
+        </w:trPr>
+        <w:tc>
+          <w:tcPr>
+            <w:cnfStyle w:val="001000000000" w:firstRow="0" w:lastRow="0" w:firstColumn="1" w:lastColumn="0" w:oddVBand="0" w:evenVBand="0" w:oddHBand="0" w:evenHBand="0" w:firstRowFirstColumn="0" w:firstRowLastColumn="0" w:lastRowFirstColumn="0" w:lastRowLastColumn="0"/>
+            <w:tcW w:w="1775" w:type="dxa"/>
+            <w:vMerge/>
+            <w:tcBorders>
+              <w:top w:val="single" w:sz="4" w:space="0" w:color="auto"/>
+            </w:tcBorders>
+            <w:shd w:val="clear" w:color="auto" w:fill="7F7F7F" w:themeFill="text1" w:themeFillTint="80"/>
+            <w:vAlign w:val="center"/>
+          </w:tcPr>
+          <w:p>
+            <w:pPr>
+              <w:pStyle w:val="MyTable1"/>
+              <w:spacing w:after="0" w:line="360" w:lineRule="auto"/>
+              <w:rPr>
+                <w:noProof/>
+                <w:sz w:val="26"/>
+                <w:szCs w:val="26"/>
+              </w:rPr>
+            </w:pPr>
+          </w:p>
+        </w:tc>
+        <w:tc>
+          <w:tcPr>
+            <w:tcW w:w="3523" w:type="dxa"/>
+            <w:tcBorders>
+              <w:top w:val="single" w:sz="4" w:space="0" w:color="auto"/>
+              <w:bottom w:val="single" w:sz="4" w:space="0" w:color="auto"/>
+            </w:tcBorders>
+            <w:shd w:val="clear" w:color="auto" w:fill="auto"/>
+            <w:vAlign w:val="center"/>
+          </w:tcPr>
+          <w:p>
+            <w:pPr>
+              <w:pStyle w:val="MyTable1"/>
+              <w:spacing w:after="0" w:line="360" w:lineRule="auto"/>
+              <w:cnfStyle w:val="000000100000" w:firstRow="0" w:lastRow="0" w:firstColumn="0" w:lastColumn="0" w:oddVBand="0" w:evenVBand="0" w:oddHBand="1" w:evenHBand="0" w:firstRowFirstColumn="0" w:firstRowLastColumn="0" w:lastRowFirstColumn="0" w:lastRowLastColumn="0"/>
+              <w:rPr>
+                <w:sz w:val="26"/>
+                <w:szCs w:val="26"/>
+              </w:rPr>
+            </w:pPr>
+            <w:r>
+              <w:rPr>
+                <w:sz w:val="26"/>
+                <w:szCs w:val="26"/>
+              </w:rPr>
+              <w:t>NgayLap</w:t>
+            </w:r>
+          </w:p>
+        </w:tc>
+        <w:tc>
+          <w:tcPr>
+            <w:tcW w:w="3859" w:type="dxa"/>
+            <w:gridSpan w:val="2"/>
+            <w:tcBorders>
+              <w:top w:val="single" w:sz="4" w:space="0" w:color="auto"/>
+              <w:bottom w:val="single" w:sz="4" w:space="0" w:color="auto"/>
+            </w:tcBorders>
+            <w:shd w:val="clear" w:color="auto" w:fill="auto"/>
+            <w:vAlign w:val="center"/>
+          </w:tcPr>
+          <w:p>
+            <w:pPr>
+              <w:pStyle w:val="MyTable1"/>
+              <w:spacing w:after="0" w:line="360" w:lineRule="auto"/>
+              <w:cnfStyle w:val="000000100000" w:firstRow="0" w:lastRow="0" w:firstColumn="0" w:lastColumn="0" w:oddVBand="0" w:evenVBand="0" w:oddHBand="1" w:evenHBand="0" w:firstRowFirstColumn="0" w:firstRowLastColumn="0" w:lastRowFirstColumn="0" w:lastRowLastColumn="0"/>
+              <w:rPr>
+                <w:sz w:val="26"/>
+                <w:szCs w:val="26"/>
+              </w:rPr>
+            </w:pPr>
+            <w:r>
+              <w:rPr>
+                <w:sz w:val="26"/>
+                <w:szCs w:val="26"/>
+              </w:rPr>
+              <w:t>Ghi nhận ngày lập đơn đặt hàng đó</w:t>
+            </w:r>
+          </w:p>
+        </w:tc>
+      </w:tr>
+      <w:tr>
+        <w:tc>
+          <w:tcPr>
+            <w:cnfStyle w:val="001000000000" w:firstRow="0" w:lastRow="0" w:firstColumn="1" w:lastColumn="0" w:oddVBand="0" w:evenVBand="0" w:oddHBand="0" w:evenHBand="0" w:firstRowFirstColumn="0" w:firstRowLastColumn="0" w:lastRowFirstColumn="0" w:lastRowLastColumn="0"/>
+            <w:tcW w:w="1775" w:type="dxa"/>
+            <w:vMerge/>
+            <w:shd w:val="clear" w:color="auto" w:fill="FFFFFF" w:themeFill="background1"/>
+            <w:vAlign w:val="center"/>
+          </w:tcPr>
+          <w:p>
+            <w:pPr>
+              <w:pStyle w:val="MyTable1"/>
+              <w:spacing w:after="0" w:line="360" w:lineRule="auto"/>
+              <w:rPr>
+                <w:noProof/>
+                <w:sz w:val="26"/>
+                <w:szCs w:val="26"/>
+              </w:rPr>
+            </w:pPr>
+          </w:p>
+        </w:tc>
+        <w:tc>
+          <w:tcPr>
+            <w:tcW w:w="3523" w:type="dxa"/>
+            <w:tcBorders>
+              <w:top w:val="single" w:sz="4" w:space="0" w:color="auto"/>
+              <w:bottom w:val="single" w:sz="4" w:space="0" w:color="auto"/>
+            </w:tcBorders>
+            <w:shd w:val="clear" w:color="auto" w:fill="FFFFFF" w:themeFill="background1"/>
+            <w:vAlign w:val="center"/>
+          </w:tcPr>
+          <w:p>
+            <w:pPr>
+              <w:pStyle w:val="MyTable1"/>
+              <w:spacing w:after="0" w:line="360" w:lineRule="auto"/>
+              <w:cnfStyle w:val="000000000000" w:firstRow="0" w:lastRow="0" w:firstColumn="0" w:lastColumn="0" w:oddVBand="0" w:evenVBand="0" w:oddHBand="0" w:evenHBand="0" w:firstRowFirstColumn="0" w:firstRowLastColumn="0" w:lastRowFirstColumn="0" w:lastRowLastColumn="0"/>
+              <w:rPr>
+                <w:noProof/>
+                <w:sz w:val="26"/>
+                <w:szCs w:val="26"/>
+              </w:rPr>
+            </w:pPr>
+            <w:r>
+              <w:rPr>
+                <w:noProof/>
+                <w:sz w:val="26"/>
+                <w:szCs w:val="26"/>
+              </w:rPr>
+              <w:t>TinhTrang</w:t>
+            </w:r>
+          </w:p>
+        </w:tc>
+        <w:tc>
+          <w:tcPr>
+            <w:tcW w:w="3859" w:type="dxa"/>
+            <w:gridSpan w:val="2"/>
+            <w:tcBorders>
+              <w:top w:val="single" w:sz="4" w:space="0" w:color="auto"/>
+              <w:bottom w:val="single" w:sz="4" w:space="0" w:color="auto"/>
+            </w:tcBorders>
+            <w:shd w:val="clear" w:color="auto" w:fill="FFFFFF" w:themeFill="background1"/>
+            <w:vAlign w:val="center"/>
+          </w:tcPr>
+          <w:p>
+            <w:pPr>
+              <w:pStyle w:val="MyTable1"/>
+              <w:spacing w:after="0" w:line="360" w:lineRule="auto"/>
+              <w:cnfStyle w:val="000000000000" w:firstRow="0" w:lastRow="0" w:firstColumn="0" w:lastColumn="0" w:oddVBand="0" w:evenVBand="0" w:oddHBand="0" w:evenHBand="0" w:firstRowFirstColumn="0" w:firstRowLastColumn="0" w:lastRowFirstColumn="0" w:lastRowLastColumn="0"/>
+              <w:rPr>
+                <w:noProof/>
+                <w:sz w:val="26"/>
+                <w:szCs w:val="26"/>
+              </w:rPr>
+            </w:pPr>
+            <w:r>
+              <w:rPr>
+                <w:sz w:val="26"/>
+                <w:szCs w:val="26"/>
+              </w:rPr>
+              <w:t>Ghi nhận tình trạng của đơn đặt hàng (duyệt, chưa duyệt, không duyệt)</w:t>
+            </w:r>
+          </w:p>
+        </w:tc>
+      </w:tr>
+      <w:tr>
+        <w:trPr>
+          <w:cnfStyle w:val="000000100000" w:firstRow="0" w:lastRow="0" w:firstColumn="0" w:lastColumn="0" w:oddVBand="0" w:evenVBand="0" w:oddHBand="1" w:evenHBand="0" w:firstRowFirstColumn="0" w:firstRowLastColumn="0" w:lastRowFirstColumn="0" w:lastRowLastColumn="0"/>
+        </w:trPr>
+        <w:tc>
+          <w:tcPr>
+            <w:cnfStyle w:val="001000000000" w:firstRow="0" w:lastRow="0" w:firstColumn="1" w:lastColumn="0" w:oddVBand="0" w:evenVBand="0" w:oddHBand="0" w:evenHBand="0" w:firstRowFirstColumn="0" w:firstRowLastColumn="0" w:lastRowFirstColumn="0" w:lastRowLastColumn="0"/>
+            <w:tcW w:w="1775" w:type="dxa"/>
             <w:vMerge w:val="restart"/>
             <w:shd w:val="clear" w:color="auto" w:fill="7F7F7F" w:themeFill="text1" w:themeFillTint="80"/>
             <w:vAlign w:val="center"/>
@@ -6346,7 +6667,187 @@
                 <w:sz w:val="26"/>
                 <w:szCs w:val="26"/>
               </w:rPr>
-              <w:lastRenderedPageBreak/>
+              <w:t>Phương thức</w:t>
+            </w:r>
+          </w:p>
+        </w:tc>
+        <w:tc>
+          <w:tcPr>
+            <w:tcW w:w="3523" w:type="dxa"/>
+            <w:tcBorders>
+              <w:top w:val="single" w:sz="4" w:space="0" w:color="auto"/>
+              <w:bottom w:val="single" w:sz="4" w:space="0" w:color="auto"/>
+            </w:tcBorders>
+            <w:shd w:val="clear" w:color="auto" w:fill="7F7F7F" w:themeFill="text1" w:themeFillTint="80"/>
+            <w:vAlign w:val="center"/>
+          </w:tcPr>
+          <w:p>
+            <w:pPr>
+              <w:pStyle w:val="MyTable1"/>
+              <w:spacing w:after="0" w:line="360" w:lineRule="auto"/>
+              <w:cnfStyle w:val="000000100000" w:firstRow="0" w:lastRow="0" w:firstColumn="0" w:lastColumn="0" w:oddVBand="0" w:evenVBand="0" w:oddHBand="1" w:evenHBand="0" w:firstRowFirstColumn="0" w:firstRowLastColumn="0" w:lastRowFirstColumn="0" w:lastRowLastColumn="0"/>
+              <w:rPr>
+                <w:noProof/>
+                <w:sz w:val="26"/>
+                <w:szCs w:val="26"/>
+              </w:rPr>
+            </w:pPr>
+            <w:r>
+              <w:rPr>
+                <w:noProof/>
+                <w:sz w:val="26"/>
+                <w:szCs w:val="26"/>
+              </w:rPr>
+              <w:t>Tên phương thức</w:t>
+            </w:r>
+          </w:p>
+        </w:tc>
+        <w:tc>
+          <w:tcPr>
+            <w:tcW w:w="3859" w:type="dxa"/>
+            <w:gridSpan w:val="2"/>
+            <w:tcBorders>
+              <w:top w:val="single" w:sz="4" w:space="0" w:color="auto"/>
+              <w:bottom w:val="single" w:sz="4" w:space="0" w:color="auto"/>
+            </w:tcBorders>
+            <w:shd w:val="clear" w:color="auto" w:fill="7F7F7F" w:themeFill="text1" w:themeFillTint="80"/>
+            <w:vAlign w:val="center"/>
+          </w:tcPr>
+          <w:p>
+            <w:pPr>
+              <w:pStyle w:val="MyTable1"/>
+              <w:spacing w:after="0" w:line="360" w:lineRule="auto"/>
+              <w:cnfStyle w:val="000000100000" w:firstRow="0" w:lastRow="0" w:firstColumn="0" w:lastColumn="0" w:oddVBand="0" w:evenVBand="0" w:oddHBand="1" w:evenHBand="0" w:firstRowFirstColumn="0" w:firstRowLastColumn="0" w:lastRowFirstColumn="0" w:lastRowLastColumn="0"/>
+              <w:rPr>
+                <w:noProof/>
+                <w:sz w:val="26"/>
+                <w:szCs w:val="26"/>
+              </w:rPr>
+            </w:pPr>
+            <w:r>
+              <w:rPr>
+                <w:noProof/>
+                <w:sz w:val="26"/>
+                <w:szCs w:val="26"/>
+              </w:rPr>
+              <w:t>Mô tả</w:t>
+            </w:r>
+          </w:p>
+        </w:tc>
+      </w:tr>
+      <w:tr>
+        <w:tc>
+          <w:tcPr>
+            <w:cnfStyle w:val="001000000000" w:firstRow="0" w:lastRow="0" w:firstColumn="1" w:lastColumn="0" w:oddVBand="0" w:evenVBand="0" w:oddHBand="0" w:evenHBand="0" w:firstRowFirstColumn="0" w:firstRowLastColumn="0" w:lastRowFirstColumn="0" w:lastRowLastColumn="0"/>
+            <w:tcW w:w="1775" w:type="dxa"/>
+            <w:vMerge/>
+            <w:shd w:val="clear" w:color="auto" w:fill="7F7F7F" w:themeFill="text1" w:themeFillTint="80"/>
+            <w:vAlign w:val="center"/>
+          </w:tcPr>
+          <w:p>
+            <w:pPr>
+              <w:pStyle w:val="MyTable1"/>
+              <w:spacing w:after="0" w:line="360" w:lineRule="auto"/>
+              <w:rPr>
+                <w:noProof/>
+                <w:sz w:val="26"/>
+                <w:szCs w:val="26"/>
+              </w:rPr>
+            </w:pPr>
+          </w:p>
+        </w:tc>
+        <w:tc>
+          <w:tcPr>
+            <w:tcW w:w="3523" w:type="dxa"/>
+            <w:tcBorders>
+              <w:top w:val="single" w:sz="4" w:space="0" w:color="auto"/>
+              <w:bottom w:val="single" w:sz="4" w:space="0" w:color="auto"/>
+            </w:tcBorders>
+            <w:shd w:val="clear" w:color="auto" w:fill="auto"/>
+            <w:vAlign w:val="center"/>
+          </w:tcPr>
+          <w:p>
+            <w:pPr>
+              <w:pStyle w:val="MyTable1"/>
+              <w:spacing w:after="0" w:line="360" w:lineRule="auto"/>
+              <w:cnfStyle w:val="000000000000" w:firstRow="0" w:lastRow="0" w:firstColumn="0" w:lastColumn="0" w:oddVBand="0" w:evenVBand="0" w:oddHBand="0" w:evenHBand="0" w:firstRowFirstColumn="0" w:firstRowLastColumn="0" w:lastRowFirstColumn="0" w:lastRowLastColumn="0"/>
+              <w:rPr>
+                <w:noProof/>
+                <w:sz w:val="26"/>
+                <w:szCs w:val="26"/>
+              </w:rPr>
+            </w:pPr>
+            <w:r>
+              <w:rPr>
+                <w:noProof/>
+                <w:sz w:val="26"/>
+                <w:szCs w:val="26"/>
+              </w:rPr>
+              <w:t>Không có</w:t>
+            </w:r>
+          </w:p>
+        </w:tc>
+        <w:tc>
+          <w:tcPr>
+            <w:tcW w:w="3859" w:type="dxa"/>
+            <w:gridSpan w:val="2"/>
+            <w:tcBorders>
+              <w:top w:val="single" w:sz="4" w:space="0" w:color="auto"/>
+              <w:bottom w:val="single" w:sz="4" w:space="0" w:color="auto"/>
+            </w:tcBorders>
+            <w:shd w:val="clear" w:color="auto" w:fill="auto"/>
+            <w:vAlign w:val="center"/>
+          </w:tcPr>
+          <w:p>
+            <w:pPr>
+              <w:pStyle w:val="MyTable1"/>
+              <w:spacing w:after="0" w:line="360" w:lineRule="auto"/>
+              <w:cnfStyle w:val="000000000000" w:firstRow="0" w:lastRow="0" w:firstColumn="0" w:lastColumn="0" w:oddVBand="0" w:evenVBand="0" w:oddHBand="0" w:evenHBand="0" w:firstRowFirstColumn="0" w:firstRowLastColumn="0" w:lastRowFirstColumn="0" w:lastRowLastColumn="0"/>
+              <w:rPr>
+                <w:noProof/>
+                <w:sz w:val="26"/>
+                <w:szCs w:val="26"/>
+              </w:rPr>
+            </w:pPr>
+            <w:r>
+              <w:rPr>
+                <w:noProof/>
+                <w:sz w:val="26"/>
+                <w:szCs w:val="26"/>
+              </w:rPr>
+              <w:t>Không có</w:t>
+            </w:r>
+          </w:p>
+        </w:tc>
+      </w:tr>
+      <w:tr>
+        <w:trPr>
+          <w:cnfStyle w:val="000000100000" w:firstRow="0" w:lastRow="0" w:firstColumn="0" w:lastColumn="0" w:oddVBand="0" w:evenVBand="0" w:oddHBand="1" w:evenHBand="0" w:firstRowFirstColumn="0" w:firstRowLastColumn="0" w:lastRowFirstColumn="0" w:lastRowLastColumn="0"/>
+        </w:trPr>
+        <w:tc>
+          <w:tcPr>
+            <w:cnfStyle w:val="001000000000" w:firstRow="0" w:lastRow="0" w:firstColumn="1" w:lastColumn="0" w:oddVBand="0" w:evenVBand="0" w:oddHBand="0" w:evenHBand="0" w:firstRowFirstColumn="0" w:firstRowLastColumn="0" w:lastRowFirstColumn="0" w:lastRowLastColumn="0"/>
+            <w:tcW w:w="1775" w:type="dxa"/>
+            <w:vMerge w:val="restart"/>
+            <w:shd w:val="clear" w:color="auto" w:fill="7F7F7F" w:themeFill="text1" w:themeFillTint="80"/>
+            <w:vAlign w:val="center"/>
+          </w:tcPr>
+          <w:p>
+            <w:pPr>
+              <w:pStyle w:val="MyTable1"/>
+              <w:spacing w:after="0" w:line="360" w:lineRule="auto"/>
+              <w:rPr>
+                <w:noProof/>
+                <w:sz w:val="26"/>
+                <w:szCs w:val="26"/>
+              </w:rPr>
+            </w:pPr>
+            <w:r>
+              <w:rPr>
+                <w:noProof/>
+                <w:sz w:val="26"/>
+                <w:szCs w:val="26"/>
+              </w:rPr>
               <w:t>Quan hệ</w:t>
             </w:r>
           </w:p>
@@ -6784,15 +7285,7 @@
                 <w:sz w:val="26"/>
                 <w:szCs w:val="26"/>
               </w:rPr>
-              <w:t>4]</w:t>
-            </w:r>
-            <w:r>
-              <w:rPr>
-                <w:noProof/>
-                <w:sz w:val="26"/>
-                <w:szCs w:val="26"/>
-              </w:rPr>
-              <w:t xml:space="preserve"> </w:t>
+              <w:t xml:space="preserve">4] </w:t>
             </w:r>
             <w:r>
               <w:rPr>
@@ -7023,7 +7516,7 @@
                 <w:sz w:val="26"/>
                 <w:szCs w:val="26"/>
               </w:rPr>
-              <w:t>ID</w:t>
+              <w:t>ID_GiaoHang</w:t>
             </w:r>
           </w:p>
         </w:tc>
@@ -7055,7 +7548,7 @@
                 <w:sz w:val="26"/>
                 <w:szCs w:val="26"/>
               </w:rPr>
-              <w:t>Mã đơn</w:t>
+              <w:t>Mã đơn giao hàng, mỗi đơn giao có một mã duy nhất</w:t>
             </w:r>
           </w:p>
         </w:tc>
@@ -7111,7 +7604,7 @@
                 <w:sz w:val="26"/>
                 <w:szCs w:val="26"/>
               </w:rPr>
-              <w:t>nguoiNhan</w:t>
+              <w:t>NguoiNhan</w:t>
             </w:r>
           </w:p>
         </w:tc>
@@ -7196,7 +7689,7 @@
                 <w:sz w:val="26"/>
                 <w:szCs w:val="26"/>
               </w:rPr>
-              <w:t>diaChiGiao</w:t>
+              <w:t>DiaChiGiao</w:t>
             </w:r>
           </w:p>
         </w:tc>
@@ -7284,7 +7777,7 @@
                 <w:sz w:val="26"/>
                 <w:szCs w:val="26"/>
               </w:rPr>
-              <w:t>tinhTrang</w:t>
+              <w:t>TinhTrang</w:t>
             </w:r>
           </w:p>
         </w:tc>
@@ -7369,7 +7862,7 @@
                 <w:sz w:val="26"/>
                 <w:szCs w:val="26"/>
               </w:rPr>
-              <w:t>tongTien</w:t>
+              <w:t>TongTien</w:t>
             </w:r>
           </w:p>
         </w:tc>
@@ -7457,7 +7950,7 @@
                 <w:sz w:val="26"/>
                 <w:szCs w:val="26"/>
               </w:rPr>
-              <w:t>ngayGiao</w:t>
+              <w:t>NgayGiao</w:t>
             </w:r>
           </w:p>
         </w:tc>
@@ -7639,7 +8132,7 @@
                 <w:sz w:val="26"/>
                 <w:szCs w:val="26"/>
               </w:rPr>
-              <w:t>tinhTongTien()</w:t>
+              <w:t>TinhTongTien()</w:t>
             </w:r>
           </w:p>
         </w:tc>
@@ -7937,7 +8430,16 @@
                 <w:sz w:val="26"/>
                 <w:szCs w:val="26"/>
               </w:rPr>
-              <w:t>Mỗi đơn giao hàng có một hoặc nhiều chi tiết giao, mỗi chi tiết giao bao gồm tên sản phẩm kèm số lượng giao</w:t>
+              <w:t xml:space="preserve">Mỗi đơn giao hàng có một hoặc nhiều chi tiết giao, mỗi chi tiết giao bao </w:t>
+            </w:r>
+            <w:r>
+              <w:rPr>
+                <w:noProof/>
+                <w:sz w:val="26"/>
+                <w:szCs w:val="26"/>
+              </w:rPr>
+              <w:lastRenderedPageBreak/>
+              <w:t>gồm tên sản phẩm kèm số lượng giao</w:t>
             </w:r>
           </w:p>
         </w:tc>
@@ -8541,7 +9043,7 @@
                 <w:sz w:val="26"/>
                 <w:szCs w:val="26"/>
               </w:rPr>
-              <w:t>Ghi nhận việc thu tiền</w:t>
+              <w:t>Lưu trữ thông tin thu tiền</w:t>
             </w:r>
           </w:p>
         </w:tc>
@@ -8693,7 +9195,7 @@
                 <w:sz w:val="26"/>
                 <w:szCs w:val="26"/>
               </w:rPr>
-              <w:t>ID</w:t>
+              <w:t>ID_HoaDon</w:t>
             </w:r>
           </w:p>
         </w:tc>
@@ -8725,7 +9227,7 @@
                 <w:sz w:val="26"/>
                 <w:szCs w:val="26"/>
               </w:rPr>
-              <w:t>Mã đơn</w:t>
+              <w:t>Mã hóa đơn</w:t>
             </w:r>
           </w:p>
         </w:tc>
@@ -8781,7 +9283,7 @@
                 <w:sz w:val="26"/>
                 <w:szCs w:val="26"/>
               </w:rPr>
-              <w:t>ngayLap</w:t>
+              <w:t>NgayLap</w:t>
             </w:r>
           </w:p>
         </w:tc>
@@ -8866,7 +9368,7 @@
                 <w:sz w:val="26"/>
                 <w:szCs w:val="26"/>
               </w:rPr>
-              <w:t>tongTien</w:t>
+              <w:t>TongTien</w:t>
             </w:r>
           </w:p>
         </w:tc>
@@ -8954,7 +9456,7 @@
                 <w:sz w:val="26"/>
                 <w:szCs w:val="26"/>
               </w:rPr>
-              <w:t>noiDung</w:t>
+              <w:t>NoiDung</w:t>
             </w:r>
           </w:p>
         </w:tc>
@@ -10018,14 +10520,6 @@
                 <w:szCs w:val="26"/>
               </w:rPr>
             </w:pPr>
-            <w:r>
-              <w:rPr>
-                <w:noProof/>
-                <w:sz w:val="26"/>
-                <w:szCs w:val="26"/>
-              </w:rPr>
-              <w:t>ID</w:t>
-            </w:r>
           </w:p>
         </w:tc>
         <w:tc>
@@ -10050,14 +10544,6 @@
                 <w:szCs w:val="26"/>
               </w:rPr>
             </w:pPr>
-            <w:r>
-              <w:rPr>
-                <w:noProof/>
-                <w:sz w:val="26"/>
-                <w:szCs w:val="26"/>
-              </w:rPr>
-              <w:t>Mã đơn</w:t>
-            </w:r>
           </w:p>
         </w:tc>
       </w:tr>
@@ -10112,7 +10598,7 @@
                 <w:sz w:val="26"/>
                 <w:szCs w:val="26"/>
               </w:rPr>
-              <w:t>soLuong</w:t>
+              <w:t>SoLuong</w:t>
             </w:r>
           </w:p>
         </w:tc>
@@ -10769,15 +11255,7 @@
                 <w:sz w:val="26"/>
                 <w:szCs w:val="26"/>
               </w:rPr>
-              <w:t xml:space="preserve"> </w:t>
-            </w:r>
-            <w:r>
-              <w:rPr>
-                <w:noProof/>
-                <w:sz w:val="26"/>
-                <w:szCs w:val="26"/>
-              </w:rPr>
-              <w:t>[UCCN-0</w:t>
+              <w:t xml:space="preserve"> [UCCN-0</w:t>
             </w:r>
             <w:r>
               <w:rPr>
@@ -10852,11 +11330,10 @@
             </w:pPr>
             <w:r>
               <w:rPr>
-                <w:noProof/>
-                <w:sz w:val="26"/>
-                <w:szCs w:val="26"/>
-              </w:rPr>
-              <w:t>Quan lý thông tin Nhà Phân Phối</w:t>
+                <w:sz w:val="26"/>
+                <w:szCs w:val="26"/>
+              </w:rPr>
+              <w:t>Lưu trữ thông tin nhà phân phối</w:t>
             </w:r>
           </w:p>
         </w:tc>
@@ -11008,7 +11485,7 @@
                 <w:sz w:val="26"/>
                 <w:szCs w:val="26"/>
               </w:rPr>
-              <w:t>ID</w:t>
+              <w:t>ID_NPP</w:t>
             </w:r>
           </w:p>
         </w:tc>
@@ -11040,7 +11517,7 @@
                 <w:sz w:val="26"/>
                 <w:szCs w:val="26"/>
               </w:rPr>
-              <w:t>Mã đơn</w:t>
+              <w:t>Mã nhà phân phối là thông tin xác định duy nhất một nhà phân phối</w:t>
             </w:r>
           </w:p>
         </w:tc>
@@ -11096,7 +11573,7 @@
                 <w:sz w:val="26"/>
                 <w:szCs w:val="26"/>
               </w:rPr>
-              <w:t>congNo</w:t>
+              <w:t>TenNPP</w:t>
             </w:r>
           </w:p>
         </w:tc>
@@ -11124,11 +11601,345 @@
             </w:pPr>
             <w:r>
               <w:rPr>
-                <w:noProof/>
-                <w:sz w:val="26"/>
-                <w:szCs w:val="26"/>
-              </w:rPr>
-              <w:t>Tổng công nợ NPP</w:t>
+                <w:sz w:val="26"/>
+                <w:szCs w:val="26"/>
+              </w:rPr>
+              <w:t>Tên nhà phân phối</w:t>
+            </w:r>
+          </w:p>
+        </w:tc>
+      </w:tr>
+      <w:tr>
+        <w:tc>
+          <w:tcPr>
+            <w:cnfStyle w:val="001000000000" w:firstRow="0" w:lastRow="0" w:firstColumn="1" w:lastColumn="0" w:oddVBand="0" w:evenVBand="0" w:oddHBand="0" w:evenHBand="0" w:firstRowFirstColumn="0" w:firstRowLastColumn="0" w:lastRowFirstColumn="0" w:lastRowLastColumn="0"/>
+            <w:tcW w:w="1867" w:type="dxa"/>
+            <w:vMerge/>
+            <w:shd w:val="clear" w:color="auto" w:fill="FFFFFF" w:themeFill="background1"/>
+            <w:vAlign w:val="center"/>
+          </w:tcPr>
+          <w:p>
+            <w:pPr>
+              <w:pStyle w:val="MyTable1"/>
+              <w:spacing w:after="0" w:line="360" w:lineRule="auto"/>
+              <w:rPr>
+                <w:noProof/>
+                <w:sz w:val="26"/>
+                <w:szCs w:val="26"/>
+              </w:rPr>
+            </w:pPr>
+          </w:p>
+        </w:tc>
+        <w:tc>
+          <w:tcPr>
+            <w:tcW w:w="3510" w:type="dxa"/>
+            <w:tcBorders>
+              <w:top w:val="single" w:sz="4" w:space="0" w:color="auto"/>
+              <w:bottom w:val="single" w:sz="4" w:space="0" w:color="auto"/>
+            </w:tcBorders>
+            <w:shd w:val="clear" w:color="auto" w:fill="FFFFFF" w:themeFill="background1"/>
+            <w:vAlign w:val="center"/>
+          </w:tcPr>
+          <w:p>
+            <w:pPr>
+              <w:pStyle w:val="MyTable1"/>
+              <w:spacing w:after="0" w:line="360" w:lineRule="auto"/>
+              <w:cnfStyle w:val="000000000000" w:firstRow="0" w:lastRow="0" w:firstColumn="0" w:lastColumn="0" w:oddVBand="0" w:evenVBand="0" w:oddHBand="0" w:evenHBand="0" w:firstRowFirstColumn="0" w:firstRowLastColumn="0" w:lastRowFirstColumn="0" w:lastRowLastColumn="0"/>
+              <w:rPr>
+                <w:noProof/>
+                <w:sz w:val="26"/>
+                <w:szCs w:val="26"/>
+              </w:rPr>
+            </w:pPr>
+            <w:r>
+              <w:rPr>
+                <w:noProof/>
+                <w:sz w:val="26"/>
+                <w:szCs w:val="26"/>
+              </w:rPr>
+              <w:t>DiaChi</w:t>
+            </w:r>
+          </w:p>
+        </w:tc>
+        <w:tc>
+          <w:tcPr>
+            <w:tcW w:w="3780" w:type="dxa"/>
+            <w:gridSpan w:val="2"/>
+            <w:tcBorders>
+              <w:top w:val="single" w:sz="4" w:space="0" w:color="auto"/>
+              <w:bottom w:val="single" w:sz="4" w:space="0" w:color="auto"/>
+            </w:tcBorders>
+            <w:shd w:val="clear" w:color="auto" w:fill="FFFFFF" w:themeFill="background1"/>
+            <w:vAlign w:val="center"/>
+          </w:tcPr>
+          <w:p>
+            <w:pPr>
+              <w:pStyle w:val="MyTable1"/>
+              <w:spacing w:after="0" w:line="360" w:lineRule="auto"/>
+              <w:cnfStyle w:val="000000000000" w:firstRow="0" w:lastRow="0" w:firstColumn="0" w:lastColumn="0" w:oddVBand="0" w:evenVBand="0" w:oddHBand="0" w:evenHBand="0" w:firstRowFirstColumn="0" w:firstRowLastColumn="0" w:lastRowFirstColumn="0" w:lastRowLastColumn="0"/>
+              <w:rPr>
+                <w:sz w:val="26"/>
+                <w:szCs w:val="26"/>
+              </w:rPr>
+            </w:pPr>
+            <w:r>
+              <w:rPr>
+                <w:sz w:val="26"/>
+                <w:szCs w:val="26"/>
+              </w:rPr>
+              <w:t>Địa chỉ của nhà phân phối</w:t>
+            </w:r>
+          </w:p>
+        </w:tc>
+      </w:tr>
+      <w:tr>
+        <w:trPr>
+          <w:cnfStyle w:val="000000100000" w:firstRow="0" w:lastRow="0" w:firstColumn="0" w:lastColumn="0" w:oddVBand="0" w:evenVBand="0" w:oddHBand="1" w:evenHBand="0" w:firstRowFirstColumn="0" w:firstRowLastColumn="0" w:lastRowFirstColumn="0" w:lastRowLastColumn="0"/>
+        </w:trPr>
+        <w:tc>
+          <w:tcPr>
+            <w:cnfStyle w:val="001000000000" w:firstRow="0" w:lastRow="0" w:firstColumn="1" w:lastColumn="0" w:oddVBand="0" w:evenVBand="0" w:oddHBand="0" w:evenHBand="0" w:firstRowFirstColumn="0" w:firstRowLastColumn="0" w:lastRowFirstColumn="0" w:lastRowLastColumn="0"/>
+            <w:tcW w:w="1867" w:type="dxa"/>
+            <w:vMerge/>
+            <w:shd w:val="clear" w:color="auto" w:fill="FFFFFF" w:themeFill="background1"/>
+            <w:vAlign w:val="center"/>
+          </w:tcPr>
+          <w:p>
+            <w:pPr>
+              <w:pStyle w:val="MyTable1"/>
+              <w:spacing w:after="0" w:line="360" w:lineRule="auto"/>
+              <w:rPr>
+                <w:noProof/>
+                <w:sz w:val="26"/>
+                <w:szCs w:val="26"/>
+              </w:rPr>
+            </w:pPr>
+          </w:p>
+        </w:tc>
+        <w:tc>
+          <w:tcPr>
+            <w:tcW w:w="3510" w:type="dxa"/>
+            <w:tcBorders>
+              <w:top w:val="single" w:sz="4" w:space="0" w:color="auto"/>
+              <w:bottom w:val="single" w:sz="4" w:space="0" w:color="auto"/>
+            </w:tcBorders>
+            <w:shd w:val="clear" w:color="auto" w:fill="FFFFFF" w:themeFill="background1"/>
+            <w:vAlign w:val="center"/>
+          </w:tcPr>
+          <w:p>
+            <w:pPr>
+              <w:pStyle w:val="MyTable1"/>
+              <w:spacing w:after="0" w:line="360" w:lineRule="auto"/>
+              <w:cnfStyle w:val="000000100000" w:firstRow="0" w:lastRow="0" w:firstColumn="0" w:lastColumn="0" w:oddVBand="0" w:evenVBand="0" w:oddHBand="1" w:evenHBand="0" w:firstRowFirstColumn="0" w:firstRowLastColumn="0" w:lastRowFirstColumn="0" w:lastRowLastColumn="0"/>
+              <w:rPr>
+                <w:noProof/>
+                <w:sz w:val="26"/>
+                <w:szCs w:val="26"/>
+              </w:rPr>
+            </w:pPr>
+            <w:r>
+              <w:rPr>
+                <w:noProof/>
+                <w:sz w:val="26"/>
+                <w:szCs w:val="26"/>
+              </w:rPr>
+              <w:t>Email</w:t>
+            </w:r>
+          </w:p>
+        </w:tc>
+        <w:tc>
+          <w:tcPr>
+            <w:tcW w:w="3780" w:type="dxa"/>
+            <w:gridSpan w:val="2"/>
+            <w:tcBorders>
+              <w:top w:val="single" w:sz="4" w:space="0" w:color="auto"/>
+              <w:bottom w:val="single" w:sz="4" w:space="0" w:color="auto"/>
+            </w:tcBorders>
+            <w:shd w:val="clear" w:color="auto" w:fill="FFFFFF" w:themeFill="background1"/>
+            <w:vAlign w:val="center"/>
+          </w:tcPr>
+          <w:p>
+            <w:pPr>
+              <w:pStyle w:val="MyTable1"/>
+              <w:spacing w:after="0" w:line="360" w:lineRule="auto"/>
+              <w:cnfStyle w:val="000000100000" w:firstRow="0" w:lastRow="0" w:firstColumn="0" w:lastColumn="0" w:oddVBand="0" w:evenVBand="0" w:oddHBand="1" w:evenHBand="0" w:firstRowFirstColumn="0" w:firstRowLastColumn="0" w:lastRowFirstColumn="0" w:lastRowLastColumn="0"/>
+              <w:rPr>
+                <w:sz w:val="26"/>
+                <w:szCs w:val="26"/>
+              </w:rPr>
+            </w:pPr>
+            <w:r>
+              <w:rPr>
+                <w:sz w:val="26"/>
+                <w:szCs w:val="26"/>
+              </w:rPr>
+              <w:t>Thông tin email của nhà phân phối</w:t>
+            </w:r>
+          </w:p>
+        </w:tc>
+      </w:tr>
+      <w:tr>
+        <w:tc>
+          <w:tcPr>
+            <w:cnfStyle w:val="001000000000" w:firstRow="0" w:lastRow="0" w:firstColumn="1" w:lastColumn="0" w:oddVBand="0" w:evenVBand="0" w:oddHBand="0" w:evenHBand="0" w:firstRowFirstColumn="0" w:firstRowLastColumn="0" w:lastRowFirstColumn="0" w:lastRowLastColumn="0"/>
+            <w:tcW w:w="1867" w:type="dxa"/>
+            <w:vMerge/>
+            <w:shd w:val="clear" w:color="auto" w:fill="FFFFFF" w:themeFill="background1"/>
+            <w:vAlign w:val="center"/>
+          </w:tcPr>
+          <w:p>
+            <w:pPr>
+              <w:pStyle w:val="MyTable1"/>
+              <w:spacing w:after="0" w:line="360" w:lineRule="auto"/>
+              <w:rPr>
+                <w:noProof/>
+                <w:sz w:val="26"/>
+                <w:szCs w:val="26"/>
+              </w:rPr>
+            </w:pPr>
+          </w:p>
+        </w:tc>
+        <w:tc>
+          <w:tcPr>
+            <w:tcW w:w="3510" w:type="dxa"/>
+            <w:tcBorders>
+              <w:top w:val="single" w:sz="4" w:space="0" w:color="auto"/>
+              <w:bottom w:val="single" w:sz="4" w:space="0" w:color="auto"/>
+            </w:tcBorders>
+            <w:shd w:val="clear" w:color="auto" w:fill="FFFFFF" w:themeFill="background1"/>
+            <w:vAlign w:val="center"/>
+          </w:tcPr>
+          <w:p>
+            <w:pPr>
+              <w:pStyle w:val="MyTable1"/>
+              <w:spacing w:after="0" w:line="360" w:lineRule="auto"/>
+              <w:cnfStyle w:val="000000000000" w:firstRow="0" w:lastRow="0" w:firstColumn="0" w:lastColumn="0" w:oddVBand="0" w:evenVBand="0" w:oddHBand="0" w:evenHBand="0" w:firstRowFirstColumn="0" w:firstRowLastColumn="0" w:lastRowFirstColumn="0" w:lastRowLastColumn="0"/>
+              <w:rPr>
+                <w:noProof/>
+                <w:sz w:val="26"/>
+                <w:szCs w:val="26"/>
+              </w:rPr>
+            </w:pPr>
+            <w:r>
+              <w:rPr>
+                <w:sz w:val="26"/>
+                <w:szCs w:val="26"/>
+              </w:rPr>
+              <w:t>CongNoToiDa</w:t>
+            </w:r>
+          </w:p>
+        </w:tc>
+        <w:tc>
+          <w:tcPr>
+            <w:tcW w:w="3780" w:type="dxa"/>
+            <w:gridSpan w:val="2"/>
+            <w:tcBorders>
+              <w:top w:val="single" w:sz="4" w:space="0" w:color="auto"/>
+              <w:bottom w:val="single" w:sz="4" w:space="0" w:color="auto"/>
+            </w:tcBorders>
+            <w:shd w:val="clear" w:color="auto" w:fill="FFFFFF" w:themeFill="background1"/>
+            <w:vAlign w:val="center"/>
+          </w:tcPr>
+          <w:p>
+            <w:pPr>
+              <w:pStyle w:val="MyTable1"/>
+              <w:spacing w:after="0" w:line="360" w:lineRule="auto"/>
+              <w:cnfStyle w:val="000000000000" w:firstRow="0" w:lastRow="0" w:firstColumn="0" w:lastColumn="0" w:oddVBand="0" w:evenVBand="0" w:oddHBand="0" w:evenHBand="0" w:firstRowFirstColumn="0" w:firstRowLastColumn="0" w:lastRowFirstColumn="0" w:lastRowLastColumn="0"/>
+              <w:rPr>
+                <w:sz w:val="26"/>
+                <w:szCs w:val="26"/>
+              </w:rPr>
+            </w:pPr>
+            <w:r>
+              <w:rPr>
+                <w:sz w:val="26"/>
+                <w:szCs w:val="26"/>
+              </w:rPr>
+              <w:t>Công nợ tối đa mà nhà phân phối có thể nợ</w:t>
+            </w:r>
+          </w:p>
+        </w:tc>
+      </w:tr>
+      <w:tr>
+        <w:trPr>
+          <w:cnfStyle w:val="000000100000" w:firstRow="0" w:lastRow="0" w:firstColumn="0" w:lastColumn="0" w:oddVBand="0" w:evenVBand="0" w:oddHBand="1" w:evenHBand="0" w:firstRowFirstColumn="0" w:firstRowLastColumn="0" w:lastRowFirstColumn="0" w:lastRowLastColumn="0"/>
+        </w:trPr>
+        <w:tc>
+          <w:tcPr>
+            <w:cnfStyle w:val="001000000000" w:firstRow="0" w:lastRow="0" w:firstColumn="1" w:lastColumn="0" w:oddVBand="0" w:evenVBand="0" w:oddHBand="0" w:evenHBand="0" w:firstRowFirstColumn="0" w:firstRowLastColumn="0" w:lastRowFirstColumn="0" w:lastRowLastColumn="0"/>
+            <w:tcW w:w="1867" w:type="dxa"/>
+            <w:vMerge/>
+            <w:shd w:val="clear" w:color="auto" w:fill="FFFFFF" w:themeFill="background1"/>
+            <w:vAlign w:val="center"/>
+          </w:tcPr>
+          <w:p>
+            <w:pPr>
+              <w:pStyle w:val="MyTable1"/>
+              <w:spacing w:after="0" w:line="360" w:lineRule="auto"/>
+              <w:rPr>
+                <w:noProof/>
+                <w:sz w:val="26"/>
+                <w:szCs w:val="26"/>
+              </w:rPr>
+            </w:pPr>
+          </w:p>
+        </w:tc>
+        <w:tc>
+          <w:tcPr>
+            <w:tcW w:w="3510" w:type="dxa"/>
+            <w:tcBorders>
+              <w:top w:val="single" w:sz="4" w:space="0" w:color="auto"/>
+              <w:bottom w:val="single" w:sz="4" w:space="0" w:color="auto"/>
+            </w:tcBorders>
+            <w:shd w:val="clear" w:color="auto" w:fill="FFFFFF" w:themeFill="background1"/>
+            <w:vAlign w:val="center"/>
+          </w:tcPr>
+          <w:p>
+            <w:pPr>
+              <w:pStyle w:val="MyTable1"/>
+              <w:spacing w:after="0" w:line="360" w:lineRule="auto"/>
+              <w:cnfStyle w:val="000000100000" w:firstRow="0" w:lastRow="0" w:firstColumn="0" w:lastColumn="0" w:oddVBand="0" w:evenVBand="0" w:oddHBand="1" w:evenHBand="0" w:firstRowFirstColumn="0" w:firstRowLastColumn="0" w:lastRowFirstColumn="0" w:lastRowLastColumn="0"/>
+              <w:rPr>
+                <w:sz w:val="26"/>
+                <w:szCs w:val="26"/>
+              </w:rPr>
+            </w:pPr>
+            <w:r>
+              <w:rPr>
+                <w:sz w:val="26"/>
+                <w:szCs w:val="26"/>
+              </w:rPr>
+              <w:t>TongCongNo</w:t>
+            </w:r>
+          </w:p>
+        </w:tc>
+        <w:tc>
+          <w:tcPr>
+            <w:tcW w:w="3780" w:type="dxa"/>
+            <w:gridSpan w:val="2"/>
+            <w:tcBorders>
+              <w:top w:val="single" w:sz="4" w:space="0" w:color="auto"/>
+              <w:bottom w:val="single" w:sz="4" w:space="0" w:color="auto"/>
+            </w:tcBorders>
+            <w:shd w:val="clear" w:color="auto" w:fill="FFFFFF" w:themeFill="background1"/>
+            <w:vAlign w:val="center"/>
+          </w:tcPr>
+          <w:p>
+            <w:pPr>
+              <w:pStyle w:val="MyTable1"/>
+              <w:spacing w:after="0" w:line="360" w:lineRule="auto"/>
+              <w:cnfStyle w:val="000000100000" w:firstRow="0" w:lastRow="0" w:firstColumn="0" w:lastColumn="0" w:oddVBand="0" w:evenVBand="0" w:oddHBand="1" w:evenHBand="0" w:firstRowFirstColumn="0" w:firstRowLastColumn="0" w:lastRowFirstColumn="0" w:lastRowLastColumn="0"/>
+              <w:rPr>
+                <w:sz w:val="26"/>
+                <w:szCs w:val="26"/>
+              </w:rPr>
+            </w:pPr>
+            <w:r>
+              <w:rPr>
+                <w:sz w:val="26"/>
+                <w:szCs w:val="26"/>
+              </w:rPr>
+              <w:t>Tổng công nợ của nhà phân phối</w:t>
             </w:r>
           </w:p>
         </w:tc>
@@ -11491,16 +12302,7 @@
                 <w:sz w:val="26"/>
                 <w:szCs w:val="26"/>
               </w:rPr>
-              <w:t xml:space="preserve">Một NPP có thể có một hoặc </w:t>
-            </w:r>
-            <w:r>
-              <w:rPr>
-                <w:noProof/>
-                <w:sz w:val="26"/>
-                <w:szCs w:val="26"/>
-              </w:rPr>
-              <w:lastRenderedPageBreak/>
-              <w:t>nhiều hóa đơn công nợ</w:t>
+              <w:t>Một NPP có thể có một hoặc nhiều hóa đơn công nợ</w:t>
             </w:r>
           </w:p>
         </w:tc>
@@ -11892,7 +12694,7 @@
                 <w:sz w:val="26"/>
                 <w:szCs w:val="26"/>
               </w:rPr>
-              <w:t>Lưu thông tin nhân viên</w:t>
+              <w:t>Lưu thông tin nhân viên của công ty</w:t>
             </w:r>
           </w:p>
         </w:tc>
@@ -12044,7 +12846,7 @@
                 <w:sz w:val="26"/>
                 <w:szCs w:val="26"/>
               </w:rPr>
-              <w:t>ID</w:t>
+              <w:t>ID_NhanVien</w:t>
             </w:r>
           </w:p>
         </w:tc>
@@ -12072,11 +12874,10 @@
             </w:pPr>
             <w:r>
               <w:rPr>
-                <w:noProof/>
-                <w:sz w:val="26"/>
-                <w:szCs w:val="26"/>
-              </w:rPr>
-              <w:t>Mã đơn</w:t>
+                <w:sz w:val="26"/>
+                <w:szCs w:val="26"/>
+              </w:rPr>
+              <w:t>Mã nhân viên là thông tin xác định duy nhất một nhân viên</w:t>
             </w:r>
           </w:p>
         </w:tc>
@@ -12132,7 +12933,7 @@
                 <w:sz w:val="26"/>
                 <w:szCs w:val="26"/>
               </w:rPr>
-              <w:t>hoTen</w:t>
+              <w:t>TenNhanVien</w:t>
             </w:r>
           </w:p>
         </w:tc>
@@ -12153,120 +12954,21 @@
               <w:spacing w:after="0" w:line="360" w:lineRule="auto"/>
               <w:cnfStyle w:val="000000100000" w:firstRow="0" w:lastRow="0" w:firstColumn="0" w:lastColumn="0" w:oddVBand="0" w:evenVBand="0" w:oddHBand="1" w:evenHBand="0" w:firstRowFirstColumn="0" w:firstRowLastColumn="0" w:lastRowFirstColumn="0" w:lastRowLastColumn="0"/>
               <w:rPr>
-                <w:noProof/>
-                <w:sz w:val="26"/>
-                <w:szCs w:val="26"/>
-              </w:rPr>
-            </w:pPr>
-            <w:r>
-              <w:rPr>
-                <w:noProof/>
-                <w:sz w:val="26"/>
-                <w:szCs w:val="26"/>
-              </w:rPr>
-              <w:t>Họ và tên của nhân viên</w:t>
+                <w:sz w:val="26"/>
+                <w:szCs w:val="26"/>
+              </w:rPr>
+            </w:pPr>
+            <w:r>
+              <w:rPr>
+                <w:sz w:val="26"/>
+                <w:szCs w:val="26"/>
+              </w:rPr>
+              <w:t>Họ tên của nhân viên</w:t>
             </w:r>
           </w:p>
         </w:tc>
       </w:tr>
       <w:tr>
-        <w:tc>
-          <w:tcPr>
-            <w:cnfStyle w:val="001000000000" w:firstRow="0" w:lastRow="0" w:firstColumn="1" w:lastColumn="0" w:oddVBand="0" w:evenVBand="0" w:oddHBand="0" w:evenHBand="0" w:firstRowFirstColumn="0" w:firstRowLastColumn="0" w:lastRowFirstColumn="0" w:lastRowLastColumn="0"/>
-            <w:tcW w:w="1867" w:type="dxa"/>
-            <w:vMerge w:val="restart"/>
-            <w:shd w:val="clear" w:color="auto" w:fill="7F7F7F" w:themeFill="text1" w:themeFillTint="80"/>
-            <w:vAlign w:val="center"/>
-          </w:tcPr>
-          <w:p>
-            <w:pPr>
-              <w:pStyle w:val="MyTable1"/>
-              <w:spacing w:after="0" w:line="360" w:lineRule="auto"/>
-              <w:rPr>
-                <w:noProof/>
-                <w:sz w:val="26"/>
-                <w:szCs w:val="26"/>
-              </w:rPr>
-            </w:pPr>
-            <w:r>
-              <w:rPr>
-                <w:noProof/>
-                <w:sz w:val="26"/>
-                <w:szCs w:val="26"/>
-              </w:rPr>
-              <w:t>Phương thức</w:t>
-            </w:r>
-          </w:p>
-        </w:tc>
-        <w:tc>
-          <w:tcPr>
-            <w:tcW w:w="3510" w:type="dxa"/>
-            <w:tcBorders>
-              <w:top w:val="single" w:sz="4" w:space="0" w:color="auto"/>
-              <w:bottom w:val="single" w:sz="4" w:space="0" w:color="auto"/>
-            </w:tcBorders>
-            <w:shd w:val="clear" w:color="auto" w:fill="7F7F7F" w:themeFill="text1" w:themeFillTint="80"/>
-            <w:vAlign w:val="center"/>
-          </w:tcPr>
-          <w:p>
-            <w:pPr>
-              <w:pStyle w:val="MyTable1"/>
-              <w:spacing w:after="0" w:line="360" w:lineRule="auto"/>
-              <w:cnfStyle w:val="000000000000" w:firstRow="0" w:lastRow="0" w:firstColumn="0" w:lastColumn="0" w:oddVBand="0" w:evenVBand="0" w:oddHBand="0" w:evenHBand="0" w:firstRowFirstColumn="0" w:firstRowLastColumn="0" w:lastRowFirstColumn="0" w:lastRowLastColumn="0"/>
-              <w:rPr>
-                <w:noProof/>
-                <w:sz w:val="26"/>
-                <w:szCs w:val="26"/>
-              </w:rPr>
-            </w:pPr>
-            <w:r>
-              <w:rPr>
-                <w:noProof/>
-                <w:sz w:val="26"/>
-                <w:szCs w:val="26"/>
-              </w:rPr>
-              <w:t>Tên phương thức</w:t>
-            </w:r>
-          </w:p>
-        </w:tc>
-        <w:tc>
-          <w:tcPr>
-            <w:tcW w:w="3780" w:type="dxa"/>
-            <w:gridSpan w:val="2"/>
-            <w:tcBorders>
-              <w:top w:val="single" w:sz="4" w:space="0" w:color="auto"/>
-              <w:bottom w:val="single" w:sz="4" w:space="0" w:color="auto"/>
-            </w:tcBorders>
-            <w:shd w:val="clear" w:color="auto" w:fill="7F7F7F" w:themeFill="text1" w:themeFillTint="80"/>
-            <w:vAlign w:val="center"/>
-          </w:tcPr>
-          <w:p>
-            <w:pPr>
-              <w:pStyle w:val="MyTable1"/>
-              <w:spacing w:after="0" w:line="360" w:lineRule="auto"/>
-              <w:cnfStyle w:val="000000000000" w:firstRow="0" w:lastRow="0" w:firstColumn="0" w:lastColumn="0" w:oddVBand="0" w:evenVBand="0" w:oddHBand="0" w:evenHBand="0" w:firstRowFirstColumn="0" w:firstRowLastColumn="0" w:lastRowFirstColumn="0" w:lastRowLastColumn="0"/>
-              <w:rPr>
-                <w:noProof/>
-                <w:sz w:val="26"/>
-                <w:szCs w:val="26"/>
-              </w:rPr>
-            </w:pPr>
-            <w:r>
-              <w:rPr>
-                <w:noProof/>
-                <w:sz w:val="26"/>
-                <w:szCs w:val="26"/>
-              </w:rPr>
-              <w:t>Mô tả</w:t>
-            </w:r>
-          </w:p>
-        </w:tc>
-      </w:tr>
-      <w:tr>
-        <w:trPr>
-          <w:cnfStyle w:val="000000100000" w:firstRow="0" w:lastRow="0" w:firstColumn="0" w:lastColumn="0" w:oddVBand="0" w:evenVBand="0" w:oddHBand="1" w:evenHBand="0" w:firstRowFirstColumn="0" w:firstRowLastColumn="0" w:lastRowFirstColumn="0" w:lastRowLastColumn="0"/>
-          <w:trHeight w:val="435"/>
-        </w:trPr>
         <w:tc>
           <w:tcPr>
             <w:cnfStyle w:val="001000000000" w:firstRow="0" w:lastRow="0" w:firstColumn="1" w:lastColumn="0" w:oddVBand="0" w:evenVBand="0" w:oddHBand="0" w:evenHBand="0" w:firstRowFirstColumn="0" w:firstRowLastColumn="0" w:lastRowFirstColumn="0" w:lastRowLastColumn="0"/>
@@ -12301,20 +13003,20 @@
             <w:pPr>
               <w:pStyle w:val="MyTable1"/>
               <w:spacing w:after="0" w:line="360" w:lineRule="auto"/>
-              <w:cnfStyle w:val="000000100000" w:firstRow="0" w:lastRow="0" w:firstColumn="0" w:lastColumn="0" w:oddVBand="0" w:evenVBand="0" w:oddHBand="1" w:evenHBand="0" w:firstRowFirstColumn="0" w:firstRowLastColumn="0" w:lastRowFirstColumn="0" w:lastRowLastColumn="0"/>
-              <w:rPr>
-                <w:noProof/>
-                <w:sz w:val="26"/>
-                <w:szCs w:val="26"/>
-              </w:rPr>
-            </w:pPr>
-            <w:r>
-              <w:rPr>
-                <w:noProof/>
-                <w:sz w:val="26"/>
-                <w:szCs w:val="26"/>
-              </w:rPr>
-              <w:t>Không có</w:t>
+              <w:cnfStyle w:val="000000000000" w:firstRow="0" w:lastRow="0" w:firstColumn="0" w:lastColumn="0" w:oddVBand="0" w:evenVBand="0" w:oddHBand="0" w:evenHBand="0" w:firstRowFirstColumn="0" w:firstRowLastColumn="0" w:lastRowFirstColumn="0" w:lastRowLastColumn="0"/>
+              <w:rPr>
+                <w:noProof/>
+                <w:sz w:val="26"/>
+                <w:szCs w:val="26"/>
+              </w:rPr>
+            </w:pPr>
+            <w:r>
+              <w:rPr>
+                <w:noProof/>
+                <w:sz w:val="26"/>
+                <w:szCs w:val="26"/>
+              </w:rPr>
+              <w:t>CMND</w:t>
             </w:r>
           </w:p>
         </w:tc>
@@ -12333,113 +13035,18 @@
             <w:pPr>
               <w:pStyle w:val="MyTable1"/>
               <w:spacing w:after="0" w:line="360" w:lineRule="auto"/>
-              <w:cnfStyle w:val="000000100000" w:firstRow="0" w:lastRow="0" w:firstColumn="0" w:lastColumn="0" w:oddVBand="0" w:evenVBand="0" w:oddHBand="1" w:evenHBand="0" w:firstRowFirstColumn="0" w:firstRowLastColumn="0" w:lastRowFirstColumn="0" w:lastRowLastColumn="0"/>
-              <w:rPr>
-                <w:noProof/>
-                <w:sz w:val="26"/>
-                <w:szCs w:val="26"/>
-              </w:rPr>
-            </w:pPr>
-            <w:r>
-              <w:rPr>
-                <w:noProof/>
-                <w:sz w:val="26"/>
-                <w:szCs w:val="26"/>
-              </w:rPr>
-              <w:t>Không có</w:t>
-            </w:r>
-          </w:p>
-        </w:tc>
-      </w:tr>
-      <w:tr>
-        <w:tc>
-          <w:tcPr>
-            <w:cnfStyle w:val="001000000000" w:firstRow="0" w:lastRow="0" w:firstColumn="1" w:lastColumn="0" w:oddVBand="0" w:evenVBand="0" w:oddHBand="0" w:evenHBand="0" w:firstRowFirstColumn="0" w:firstRowLastColumn="0" w:lastRowFirstColumn="0" w:lastRowLastColumn="0"/>
-            <w:tcW w:w="1867" w:type="dxa"/>
-            <w:vMerge w:val="restart"/>
-            <w:shd w:val="clear" w:color="auto" w:fill="7F7F7F" w:themeFill="text1" w:themeFillTint="80"/>
-            <w:vAlign w:val="center"/>
-          </w:tcPr>
-          <w:p>
-            <w:pPr>
-              <w:pStyle w:val="MyTable1"/>
-              <w:spacing w:after="0" w:line="360" w:lineRule="auto"/>
-              <w:rPr>
-                <w:noProof/>
-                <w:sz w:val="26"/>
-                <w:szCs w:val="26"/>
-              </w:rPr>
-            </w:pPr>
-            <w:r>
-              <w:rPr>
-                <w:noProof/>
-                <w:sz w:val="26"/>
-                <w:szCs w:val="26"/>
-              </w:rPr>
-              <w:t>Quan hệ</w:t>
-            </w:r>
-          </w:p>
-        </w:tc>
-        <w:tc>
-          <w:tcPr>
-            <w:tcW w:w="3510" w:type="dxa"/>
-            <w:tcBorders>
-              <w:top w:val="single" w:sz="4" w:space="0" w:color="auto"/>
-              <w:bottom w:val="single" w:sz="4" w:space="0" w:color="auto"/>
-            </w:tcBorders>
-            <w:shd w:val="clear" w:color="auto" w:fill="7F7F7F" w:themeFill="text1" w:themeFillTint="80"/>
-            <w:vAlign w:val="center"/>
-          </w:tcPr>
-          <w:p>
-            <w:pPr>
-              <w:pStyle w:val="MyTable1"/>
-              <w:spacing w:after="0" w:line="360" w:lineRule="auto"/>
               <w:cnfStyle w:val="000000000000" w:firstRow="0" w:lastRow="0" w:firstColumn="0" w:lastColumn="0" w:oddVBand="0" w:evenVBand="0" w:oddHBand="0" w:evenHBand="0" w:firstRowFirstColumn="0" w:firstRowLastColumn="0" w:lastRowFirstColumn="0" w:lastRowLastColumn="0"/>
               <w:rPr>
-                <w:noProof/>
-                <w:sz w:val="26"/>
-                <w:szCs w:val="26"/>
-              </w:rPr>
-            </w:pPr>
-            <w:r>
-              <w:rPr>
-                <w:noProof/>
-                <w:sz w:val="26"/>
-                <w:szCs w:val="26"/>
-              </w:rPr>
-              <w:t>Tên lớp</w:t>
-            </w:r>
-          </w:p>
-        </w:tc>
-        <w:tc>
-          <w:tcPr>
-            <w:tcW w:w="3780" w:type="dxa"/>
-            <w:gridSpan w:val="2"/>
-            <w:tcBorders>
-              <w:top w:val="single" w:sz="4" w:space="0" w:color="auto"/>
-              <w:bottom w:val="single" w:sz="4" w:space="0" w:color="auto"/>
-            </w:tcBorders>
-            <w:shd w:val="clear" w:color="auto" w:fill="7F7F7F" w:themeFill="text1" w:themeFillTint="80"/>
-            <w:vAlign w:val="center"/>
-          </w:tcPr>
-          <w:p>
-            <w:pPr>
-              <w:pStyle w:val="MyTable1"/>
-              <w:spacing w:after="0" w:line="360" w:lineRule="auto"/>
-              <w:cnfStyle w:val="000000000000" w:firstRow="0" w:lastRow="0" w:firstColumn="0" w:lastColumn="0" w:oddVBand="0" w:evenVBand="0" w:oddHBand="0" w:evenHBand="0" w:firstRowFirstColumn="0" w:firstRowLastColumn="0" w:lastRowFirstColumn="0" w:lastRowLastColumn="0"/>
-              <w:rPr>
-                <w:noProof/>
-                <w:sz w:val="26"/>
-                <w:szCs w:val="26"/>
-              </w:rPr>
-            </w:pPr>
-            <w:r>
-              <w:rPr>
-                <w:noProof/>
-                <w:sz w:val="26"/>
-                <w:szCs w:val="26"/>
-              </w:rPr>
-              <w:t>Mô tả</w:t>
+                <w:sz w:val="26"/>
+                <w:szCs w:val="26"/>
+              </w:rPr>
+            </w:pPr>
+            <w:r>
+              <w:rPr>
+                <w:sz w:val="26"/>
+                <w:szCs w:val="26"/>
+              </w:rPr>
+              <w:t>Số chứng minh nhân dân của nhân viên</w:t>
             </w:r>
           </w:p>
         </w:tc>
@@ -12453,7 +13060,7 @@
             <w:cnfStyle w:val="001000000000" w:firstRow="0" w:lastRow="0" w:firstColumn="1" w:lastColumn="0" w:oddVBand="0" w:evenVBand="0" w:oddHBand="0" w:evenHBand="0" w:firstRowFirstColumn="0" w:firstRowLastColumn="0" w:lastRowFirstColumn="0" w:lastRowLastColumn="0"/>
             <w:tcW w:w="1867" w:type="dxa"/>
             <w:vMerge/>
-            <w:shd w:val="clear" w:color="auto" w:fill="7F7F7F" w:themeFill="text1" w:themeFillTint="80"/>
+            <w:shd w:val="clear" w:color="auto" w:fill="FFFFFF" w:themeFill="background1"/>
             <w:vAlign w:val="center"/>
           </w:tcPr>
           <w:p>
@@ -12475,7 +13082,7 @@
               <w:top w:val="single" w:sz="4" w:space="0" w:color="auto"/>
               <w:bottom w:val="single" w:sz="4" w:space="0" w:color="auto"/>
             </w:tcBorders>
-            <w:shd w:val="clear" w:color="auto" w:fill="auto"/>
+            <w:shd w:val="clear" w:color="auto" w:fill="FFFFFF" w:themeFill="background1"/>
             <w:vAlign w:val="center"/>
           </w:tcPr>
           <w:p>
@@ -12495,7 +13102,7 @@
                 <w:sz w:val="26"/>
                 <w:szCs w:val="26"/>
               </w:rPr>
-              <w:t>DonGiaoHang</w:t>
+              <w:t>SDT</w:t>
             </w:r>
           </w:p>
         </w:tc>
@@ -12507,7 +13114,7 @@
               <w:top w:val="single" w:sz="4" w:space="0" w:color="auto"/>
               <w:bottom w:val="single" w:sz="4" w:space="0" w:color="auto"/>
             </w:tcBorders>
-            <w:shd w:val="clear" w:color="auto" w:fill="auto"/>
+            <w:shd w:val="clear" w:color="auto" w:fill="FFFFFF" w:themeFill="background1"/>
             <w:vAlign w:val="center"/>
           </w:tcPr>
           <w:p>
@@ -12516,26 +13123,386 @@
               <w:spacing w:after="0" w:line="360" w:lineRule="auto"/>
               <w:cnfStyle w:val="000000100000" w:firstRow="0" w:lastRow="0" w:firstColumn="0" w:lastColumn="0" w:oddVBand="0" w:evenVBand="0" w:oddHBand="1" w:evenHBand="0" w:firstRowFirstColumn="0" w:firstRowLastColumn="0" w:lastRowFirstColumn="0" w:lastRowLastColumn="0"/>
               <w:rPr>
-                <w:noProof/>
-                <w:sz w:val="26"/>
-                <w:szCs w:val="26"/>
-              </w:rPr>
-            </w:pPr>
-            <w:r>
-              <w:rPr>
-                <w:noProof/>
-                <w:sz w:val="26"/>
-                <w:szCs w:val="26"/>
-              </w:rPr>
-              <w:t>Một nhân viên có thể phụ trách giao nhiều đơn hàng hoặc không giao cái nào</w:t>
+                <w:sz w:val="26"/>
+                <w:szCs w:val="26"/>
+              </w:rPr>
+            </w:pPr>
+            <w:r>
+              <w:rPr>
+                <w:sz w:val="26"/>
+                <w:szCs w:val="26"/>
+              </w:rPr>
+              <w:t>Số điện thoại của nhân viên</w:t>
+            </w:r>
+          </w:p>
+        </w:tc>
+      </w:tr>
+      <w:tr>
+        <w:tc>
+          <w:tcPr>
+            <w:cnfStyle w:val="001000000000" w:firstRow="0" w:lastRow="0" w:firstColumn="1" w:lastColumn="0" w:oddVBand="0" w:evenVBand="0" w:oddHBand="0" w:evenHBand="0" w:firstRowFirstColumn="0" w:firstRowLastColumn="0" w:lastRowFirstColumn="0" w:lastRowLastColumn="0"/>
+            <w:tcW w:w="1867" w:type="dxa"/>
+            <w:vMerge/>
+            <w:shd w:val="clear" w:color="auto" w:fill="FFFFFF" w:themeFill="background1"/>
+            <w:vAlign w:val="center"/>
+          </w:tcPr>
+          <w:p>
+            <w:pPr>
+              <w:pStyle w:val="MyTable1"/>
+              <w:spacing w:after="0" w:line="360" w:lineRule="auto"/>
+              <w:rPr>
+                <w:noProof/>
+                <w:sz w:val="26"/>
+                <w:szCs w:val="26"/>
+              </w:rPr>
+            </w:pPr>
+          </w:p>
+        </w:tc>
+        <w:tc>
+          <w:tcPr>
+            <w:tcW w:w="3510" w:type="dxa"/>
+            <w:tcBorders>
+              <w:top w:val="single" w:sz="4" w:space="0" w:color="auto"/>
+              <w:bottom w:val="single" w:sz="4" w:space="0" w:color="auto"/>
+            </w:tcBorders>
+            <w:shd w:val="clear" w:color="auto" w:fill="FFFFFF" w:themeFill="background1"/>
+            <w:vAlign w:val="center"/>
+          </w:tcPr>
+          <w:p>
+            <w:pPr>
+              <w:pStyle w:val="MyTable1"/>
+              <w:spacing w:after="0" w:line="360" w:lineRule="auto"/>
+              <w:cnfStyle w:val="000000000000" w:firstRow="0" w:lastRow="0" w:firstColumn="0" w:lastColumn="0" w:oddVBand="0" w:evenVBand="0" w:oddHBand="0" w:evenHBand="0" w:firstRowFirstColumn="0" w:firstRowLastColumn="0" w:lastRowFirstColumn="0" w:lastRowLastColumn="0"/>
+              <w:rPr>
+                <w:noProof/>
+                <w:sz w:val="26"/>
+                <w:szCs w:val="26"/>
+              </w:rPr>
+            </w:pPr>
+            <w:r>
+              <w:rPr>
+                <w:noProof/>
+                <w:sz w:val="26"/>
+                <w:szCs w:val="26"/>
+              </w:rPr>
+              <w:t>DiaChi</w:t>
+            </w:r>
+          </w:p>
+        </w:tc>
+        <w:tc>
+          <w:tcPr>
+            <w:tcW w:w="3780" w:type="dxa"/>
+            <w:gridSpan w:val="2"/>
+            <w:tcBorders>
+              <w:top w:val="single" w:sz="4" w:space="0" w:color="auto"/>
+              <w:bottom w:val="single" w:sz="4" w:space="0" w:color="auto"/>
+            </w:tcBorders>
+            <w:shd w:val="clear" w:color="auto" w:fill="FFFFFF" w:themeFill="background1"/>
+            <w:vAlign w:val="center"/>
+          </w:tcPr>
+          <w:p>
+            <w:pPr>
+              <w:pStyle w:val="MyTable1"/>
+              <w:spacing w:after="0" w:line="360" w:lineRule="auto"/>
+              <w:cnfStyle w:val="000000000000" w:firstRow="0" w:lastRow="0" w:firstColumn="0" w:lastColumn="0" w:oddVBand="0" w:evenVBand="0" w:oddHBand="0" w:evenHBand="0" w:firstRowFirstColumn="0" w:firstRowLastColumn="0" w:lastRowFirstColumn="0" w:lastRowLastColumn="0"/>
+              <w:rPr>
+                <w:noProof/>
+                <w:sz w:val="26"/>
+                <w:szCs w:val="26"/>
+              </w:rPr>
+            </w:pPr>
+            <w:r>
+              <w:rPr>
+                <w:sz w:val="26"/>
+                <w:szCs w:val="26"/>
+              </w:rPr>
+              <w:t>Địa chỉ của nhân viên</w:t>
             </w:r>
           </w:p>
         </w:tc>
       </w:tr>
       <w:tr>
         <w:trPr>
-          <w:trHeight w:val="593"/>
+          <w:cnfStyle w:val="000000100000" w:firstRow="0" w:lastRow="0" w:firstColumn="0" w:lastColumn="0" w:oddVBand="0" w:evenVBand="0" w:oddHBand="1" w:evenHBand="0" w:firstRowFirstColumn="0" w:firstRowLastColumn="0" w:lastRowFirstColumn="0" w:lastRowLastColumn="0"/>
         </w:trPr>
+        <w:tc>
+          <w:tcPr>
+            <w:cnfStyle w:val="001000000000" w:firstRow="0" w:lastRow="0" w:firstColumn="1" w:lastColumn="0" w:oddVBand="0" w:evenVBand="0" w:oddHBand="0" w:evenHBand="0" w:firstRowFirstColumn="0" w:firstRowLastColumn="0" w:lastRowFirstColumn="0" w:lastRowLastColumn="0"/>
+            <w:tcW w:w="1867" w:type="dxa"/>
+            <w:vMerge w:val="restart"/>
+            <w:shd w:val="clear" w:color="auto" w:fill="7F7F7F" w:themeFill="text1" w:themeFillTint="80"/>
+            <w:vAlign w:val="center"/>
+          </w:tcPr>
+          <w:p>
+            <w:pPr>
+              <w:pStyle w:val="MyTable1"/>
+              <w:spacing w:after="0" w:line="360" w:lineRule="auto"/>
+              <w:rPr>
+                <w:noProof/>
+                <w:sz w:val="26"/>
+                <w:szCs w:val="26"/>
+              </w:rPr>
+            </w:pPr>
+            <w:r>
+              <w:rPr>
+                <w:noProof/>
+                <w:sz w:val="26"/>
+                <w:szCs w:val="26"/>
+              </w:rPr>
+              <w:lastRenderedPageBreak/>
+              <w:t>Phương thức</w:t>
+            </w:r>
+          </w:p>
+        </w:tc>
+        <w:tc>
+          <w:tcPr>
+            <w:tcW w:w="3510" w:type="dxa"/>
+            <w:tcBorders>
+              <w:top w:val="single" w:sz="4" w:space="0" w:color="auto"/>
+              <w:bottom w:val="single" w:sz="4" w:space="0" w:color="auto"/>
+            </w:tcBorders>
+            <w:shd w:val="clear" w:color="auto" w:fill="7F7F7F" w:themeFill="text1" w:themeFillTint="80"/>
+            <w:vAlign w:val="center"/>
+          </w:tcPr>
+          <w:p>
+            <w:pPr>
+              <w:pStyle w:val="MyTable1"/>
+              <w:spacing w:after="0" w:line="360" w:lineRule="auto"/>
+              <w:cnfStyle w:val="000000100000" w:firstRow="0" w:lastRow="0" w:firstColumn="0" w:lastColumn="0" w:oddVBand="0" w:evenVBand="0" w:oddHBand="1" w:evenHBand="0" w:firstRowFirstColumn="0" w:firstRowLastColumn="0" w:lastRowFirstColumn="0" w:lastRowLastColumn="0"/>
+              <w:rPr>
+                <w:noProof/>
+                <w:sz w:val="26"/>
+                <w:szCs w:val="26"/>
+              </w:rPr>
+            </w:pPr>
+            <w:r>
+              <w:rPr>
+                <w:noProof/>
+                <w:sz w:val="26"/>
+                <w:szCs w:val="26"/>
+              </w:rPr>
+              <w:t>Tên phương thức</w:t>
+            </w:r>
+          </w:p>
+        </w:tc>
+        <w:tc>
+          <w:tcPr>
+            <w:tcW w:w="3780" w:type="dxa"/>
+            <w:gridSpan w:val="2"/>
+            <w:tcBorders>
+              <w:top w:val="single" w:sz="4" w:space="0" w:color="auto"/>
+              <w:bottom w:val="single" w:sz="4" w:space="0" w:color="auto"/>
+            </w:tcBorders>
+            <w:shd w:val="clear" w:color="auto" w:fill="7F7F7F" w:themeFill="text1" w:themeFillTint="80"/>
+            <w:vAlign w:val="center"/>
+          </w:tcPr>
+          <w:p>
+            <w:pPr>
+              <w:pStyle w:val="MyTable1"/>
+              <w:spacing w:after="0" w:line="360" w:lineRule="auto"/>
+              <w:cnfStyle w:val="000000100000" w:firstRow="0" w:lastRow="0" w:firstColumn="0" w:lastColumn="0" w:oddVBand="0" w:evenVBand="0" w:oddHBand="1" w:evenHBand="0" w:firstRowFirstColumn="0" w:firstRowLastColumn="0" w:lastRowFirstColumn="0" w:lastRowLastColumn="0"/>
+              <w:rPr>
+                <w:noProof/>
+                <w:sz w:val="26"/>
+                <w:szCs w:val="26"/>
+              </w:rPr>
+            </w:pPr>
+            <w:r>
+              <w:rPr>
+                <w:noProof/>
+                <w:sz w:val="26"/>
+                <w:szCs w:val="26"/>
+              </w:rPr>
+              <w:t>Mô tả</w:t>
+            </w:r>
+          </w:p>
+        </w:tc>
+      </w:tr>
+      <w:tr>
+        <w:trPr>
+          <w:trHeight w:val="435"/>
+        </w:trPr>
+        <w:tc>
+          <w:tcPr>
+            <w:cnfStyle w:val="001000000000" w:firstRow="0" w:lastRow="0" w:firstColumn="1" w:lastColumn="0" w:oddVBand="0" w:evenVBand="0" w:oddHBand="0" w:evenHBand="0" w:firstRowFirstColumn="0" w:firstRowLastColumn="0" w:lastRowFirstColumn="0" w:lastRowLastColumn="0"/>
+            <w:tcW w:w="1867" w:type="dxa"/>
+            <w:vMerge/>
+            <w:shd w:val="clear" w:color="auto" w:fill="FFFFFF" w:themeFill="background1"/>
+            <w:vAlign w:val="center"/>
+          </w:tcPr>
+          <w:p>
+            <w:pPr>
+              <w:pStyle w:val="MyTable1"/>
+              <w:spacing w:after="0" w:line="360" w:lineRule="auto"/>
+              <w:rPr>
+                <w:noProof/>
+                <w:sz w:val="26"/>
+                <w:szCs w:val="26"/>
+              </w:rPr>
+            </w:pPr>
+          </w:p>
+        </w:tc>
+        <w:tc>
+          <w:tcPr>
+            <w:tcW w:w="3510" w:type="dxa"/>
+            <w:tcBorders>
+              <w:top w:val="single" w:sz="4" w:space="0" w:color="auto"/>
+              <w:bottom w:val="single" w:sz="4" w:space="0" w:color="auto"/>
+            </w:tcBorders>
+            <w:shd w:val="clear" w:color="auto" w:fill="FFFFFF" w:themeFill="background1"/>
+            <w:vAlign w:val="center"/>
+          </w:tcPr>
+          <w:p>
+            <w:pPr>
+              <w:pStyle w:val="MyTable1"/>
+              <w:spacing w:after="0" w:line="360" w:lineRule="auto"/>
+              <w:cnfStyle w:val="000000000000" w:firstRow="0" w:lastRow="0" w:firstColumn="0" w:lastColumn="0" w:oddVBand="0" w:evenVBand="0" w:oddHBand="0" w:evenHBand="0" w:firstRowFirstColumn="0" w:firstRowLastColumn="0" w:lastRowFirstColumn="0" w:lastRowLastColumn="0"/>
+              <w:rPr>
+                <w:noProof/>
+                <w:sz w:val="26"/>
+                <w:szCs w:val="26"/>
+              </w:rPr>
+            </w:pPr>
+            <w:r>
+              <w:rPr>
+                <w:noProof/>
+                <w:sz w:val="26"/>
+                <w:szCs w:val="26"/>
+              </w:rPr>
+              <w:t>Không có</w:t>
+            </w:r>
+          </w:p>
+        </w:tc>
+        <w:tc>
+          <w:tcPr>
+            <w:tcW w:w="3780" w:type="dxa"/>
+            <w:gridSpan w:val="2"/>
+            <w:tcBorders>
+              <w:top w:val="single" w:sz="4" w:space="0" w:color="auto"/>
+              <w:bottom w:val="single" w:sz="4" w:space="0" w:color="auto"/>
+            </w:tcBorders>
+            <w:shd w:val="clear" w:color="auto" w:fill="FFFFFF" w:themeFill="background1"/>
+            <w:vAlign w:val="center"/>
+          </w:tcPr>
+          <w:p>
+            <w:pPr>
+              <w:pStyle w:val="MyTable1"/>
+              <w:spacing w:after="0" w:line="360" w:lineRule="auto"/>
+              <w:cnfStyle w:val="000000000000" w:firstRow="0" w:lastRow="0" w:firstColumn="0" w:lastColumn="0" w:oddVBand="0" w:evenVBand="0" w:oddHBand="0" w:evenHBand="0" w:firstRowFirstColumn="0" w:firstRowLastColumn="0" w:lastRowFirstColumn="0" w:lastRowLastColumn="0"/>
+              <w:rPr>
+                <w:noProof/>
+                <w:sz w:val="26"/>
+                <w:szCs w:val="26"/>
+              </w:rPr>
+            </w:pPr>
+            <w:r>
+              <w:rPr>
+                <w:noProof/>
+                <w:sz w:val="26"/>
+                <w:szCs w:val="26"/>
+              </w:rPr>
+              <w:t>Không có</w:t>
+            </w:r>
+          </w:p>
+        </w:tc>
+      </w:tr>
+      <w:tr>
+        <w:trPr>
+          <w:cnfStyle w:val="000000100000" w:firstRow="0" w:lastRow="0" w:firstColumn="0" w:lastColumn="0" w:oddVBand="0" w:evenVBand="0" w:oddHBand="1" w:evenHBand="0" w:firstRowFirstColumn="0" w:firstRowLastColumn="0" w:lastRowFirstColumn="0" w:lastRowLastColumn="0"/>
+        </w:trPr>
+        <w:tc>
+          <w:tcPr>
+            <w:cnfStyle w:val="001000000000" w:firstRow="0" w:lastRow="0" w:firstColumn="1" w:lastColumn="0" w:oddVBand="0" w:evenVBand="0" w:oddHBand="0" w:evenHBand="0" w:firstRowFirstColumn="0" w:firstRowLastColumn="0" w:lastRowFirstColumn="0" w:lastRowLastColumn="0"/>
+            <w:tcW w:w="1867" w:type="dxa"/>
+            <w:vMerge w:val="restart"/>
+            <w:shd w:val="clear" w:color="auto" w:fill="7F7F7F" w:themeFill="text1" w:themeFillTint="80"/>
+            <w:vAlign w:val="center"/>
+          </w:tcPr>
+          <w:p>
+            <w:pPr>
+              <w:pStyle w:val="MyTable1"/>
+              <w:spacing w:after="0" w:line="360" w:lineRule="auto"/>
+              <w:rPr>
+                <w:noProof/>
+                <w:sz w:val="26"/>
+                <w:szCs w:val="26"/>
+              </w:rPr>
+            </w:pPr>
+            <w:r>
+              <w:rPr>
+                <w:noProof/>
+                <w:sz w:val="26"/>
+                <w:szCs w:val="26"/>
+              </w:rPr>
+              <w:t>Quan hệ</w:t>
+            </w:r>
+          </w:p>
+        </w:tc>
+        <w:tc>
+          <w:tcPr>
+            <w:tcW w:w="3510" w:type="dxa"/>
+            <w:tcBorders>
+              <w:top w:val="single" w:sz="4" w:space="0" w:color="auto"/>
+              <w:bottom w:val="single" w:sz="4" w:space="0" w:color="auto"/>
+            </w:tcBorders>
+            <w:shd w:val="clear" w:color="auto" w:fill="7F7F7F" w:themeFill="text1" w:themeFillTint="80"/>
+            <w:vAlign w:val="center"/>
+          </w:tcPr>
+          <w:p>
+            <w:pPr>
+              <w:pStyle w:val="MyTable1"/>
+              <w:spacing w:after="0" w:line="360" w:lineRule="auto"/>
+              <w:cnfStyle w:val="000000100000" w:firstRow="0" w:lastRow="0" w:firstColumn="0" w:lastColumn="0" w:oddVBand="0" w:evenVBand="0" w:oddHBand="1" w:evenHBand="0" w:firstRowFirstColumn="0" w:firstRowLastColumn="0" w:lastRowFirstColumn="0" w:lastRowLastColumn="0"/>
+              <w:rPr>
+                <w:noProof/>
+                <w:sz w:val="26"/>
+                <w:szCs w:val="26"/>
+              </w:rPr>
+            </w:pPr>
+            <w:r>
+              <w:rPr>
+                <w:noProof/>
+                <w:sz w:val="26"/>
+                <w:szCs w:val="26"/>
+              </w:rPr>
+              <w:t>Tên lớp</w:t>
+            </w:r>
+          </w:p>
+        </w:tc>
+        <w:tc>
+          <w:tcPr>
+            <w:tcW w:w="3780" w:type="dxa"/>
+            <w:gridSpan w:val="2"/>
+            <w:tcBorders>
+              <w:top w:val="single" w:sz="4" w:space="0" w:color="auto"/>
+              <w:bottom w:val="single" w:sz="4" w:space="0" w:color="auto"/>
+            </w:tcBorders>
+            <w:shd w:val="clear" w:color="auto" w:fill="7F7F7F" w:themeFill="text1" w:themeFillTint="80"/>
+            <w:vAlign w:val="center"/>
+          </w:tcPr>
+          <w:p>
+            <w:pPr>
+              <w:pStyle w:val="MyTable1"/>
+              <w:spacing w:after="0" w:line="360" w:lineRule="auto"/>
+              <w:cnfStyle w:val="000000100000" w:firstRow="0" w:lastRow="0" w:firstColumn="0" w:lastColumn="0" w:oddVBand="0" w:evenVBand="0" w:oddHBand="1" w:evenHBand="0" w:firstRowFirstColumn="0" w:firstRowLastColumn="0" w:lastRowFirstColumn="0" w:lastRowLastColumn="0"/>
+              <w:rPr>
+                <w:noProof/>
+                <w:sz w:val="26"/>
+                <w:szCs w:val="26"/>
+              </w:rPr>
+            </w:pPr>
+            <w:r>
+              <w:rPr>
+                <w:noProof/>
+                <w:sz w:val="26"/>
+                <w:szCs w:val="26"/>
+              </w:rPr>
+              <w:t>Mô tả</w:t>
+            </w:r>
+          </w:p>
+        </w:tc>
+      </w:tr>
+      <w:tr>
         <w:tc>
           <w:tcPr>
             <w:cnfStyle w:val="001000000000" w:firstRow="0" w:lastRow="0" w:firstColumn="1" w:lastColumn="0" w:oddVBand="0" w:evenVBand="0" w:oddHBand="0" w:evenHBand="0" w:firstRowFirstColumn="0" w:firstRowLastColumn="0" w:lastRowFirstColumn="0" w:lastRowLastColumn="0"/>
@@ -12563,7 +13530,7 @@
               <w:top w:val="single" w:sz="4" w:space="0" w:color="auto"/>
               <w:bottom w:val="single" w:sz="4" w:space="0" w:color="auto"/>
             </w:tcBorders>
-            <w:shd w:val="clear" w:color="auto" w:fill="FFFFFF" w:themeFill="background1"/>
+            <w:shd w:val="clear" w:color="auto" w:fill="auto"/>
             <w:vAlign w:val="center"/>
           </w:tcPr>
           <w:p>
@@ -12583,7 +13550,7 @@
                 <w:sz w:val="26"/>
                 <w:szCs w:val="26"/>
               </w:rPr>
-              <w:t>HoaDon</w:t>
+              <w:t>DonGiaoHang</w:t>
             </w:r>
           </w:p>
         </w:tc>
@@ -12593,6 +13560,64 @@
             <w:gridSpan w:val="2"/>
             <w:tcBorders>
               <w:top w:val="single" w:sz="4" w:space="0" w:color="auto"/>
+              <w:bottom w:val="single" w:sz="4" w:space="0" w:color="auto"/>
+            </w:tcBorders>
+            <w:shd w:val="clear" w:color="auto" w:fill="auto"/>
+            <w:vAlign w:val="center"/>
+          </w:tcPr>
+          <w:p>
+            <w:pPr>
+              <w:pStyle w:val="MyTable1"/>
+              <w:spacing w:after="0" w:line="360" w:lineRule="auto"/>
+              <w:cnfStyle w:val="000000000000" w:firstRow="0" w:lastRow="0" w:firstColumn="0" w:lastColumn="0" w:oddVBand="0" w:evenVBand="0" w:oddHBand="0" w:evenHBand="0" w:firstRowFirstColumn="0" w:firstRowLastColumn="0" w:lastRowFirstColumn="0" w:lastRowLastColumn="0"/>
+              <w:rPr>
+                <w:noProof/>
+                <w:sz w:val="26"/>
+                <w:szCs w:val="26"/>
+              </w:rPr>
+            </w:pPr>
+            <w:r>
+              <w:rPr>
+                <w:noProof/>
+                <w:sz w:val="26"/>
+                <w:szCs w:val="26"/>
+              </w:rPr>
+              <w:t>Một nhân viên có thể phụ trách giao nhiều đơn hàng hoặc không giao cái nào</w:t>
+            </w:r>
+          </w:p>
+        </w:tc>
+      </w:tr>
+      <w:tr>
+        <w:trPr>
+          <w:cnfStyle w:val="000000100000" w:firstRow="0" w:lastRow="0" w:firstColumn="0" w:lastColumn="0" w:oddVBand="0" w:evenVBand="0" w:oddHBand="1" w:evenHBand="0" w:firstRowFirstColumn="0" w:firstRowLastColumn="0" w:lastRowFirstColumn="0" w:lastRowLastColumn="0"/>
+          <w:trHeight w:val="593"/>
+        </w:trPr>
+        <w:tc>
+          <w:tcPr>
+            <w:cnfStyle w:val="001000000000" w:firstRow="0" w:lastRow="0" w:firstColumn="1" w:lastColumn="0" w:oddVBand="0" w:evenVBand="0" w:oddHBand="0" w:evenHBand="0" w:firstRowFirstColumn="0" w:firstRowLastColumn="0" w:lastRowFirstColumn="0" w:lastRowLastColumn="0"/>
+            <w:tcW w:w="1867" w:type="dxa"/>
+            <w:vMerge/>
+            <w:shd w:val="clear" w:color="auto" w:fill="7F7F7F" w:themeFill="text1" w:themeFillTint="80"/>
+            <w:vAlign w:val="center"/>
+          </w:tcPr>
+          <w:p>
+            <w:pPr>
+              <w:pStyle w:val="MyTable1"/>
+              <w:spacing w:after="0" w:line="360" w:lineRule="auto"/>
+              <w:rPr>
+                <w:noProof/>
+                <w:sz w:val="26"/>
+                <w:szCs w:val="26"/>
+              </w:rPr>
+            </w:pPr>
+          </w:p>
+        </w:tc>
+        <w:tc>
+          <w:tcPr>
+            <w:tcW w:w="3510" w:type="dxa"/>
+            <w:tcBorders>
+              <w:top w:val="single" w:sz="4" w:space="0" w:color="auto"/>
+              <w:bottom w:val="single" w:sz="4" w:space="0" w:color="auto"/>
             </w:tcBorders>
             <w:shd w:val="clear" w:color="auto" w:fill="FFFFFF" w:themeFill="background1"/>
             <w:vAlign w:val="center"/>
@@ -12601,7 +13626,38 @@
             <w:pPr>
               <w:pStyle w:val="MyTable1"/>
               <w:spacing w:after="0" w:line="360" w:lineRule="auto"/>
-              <w:cnfStyle w:val="000000000000" w:firstRow="0" w:lastRow="0" w:firstColumn="0" w:lastColumn="0" w:oddVBand="0" w:evenVBand="0" w:oddHBand="0" w:evenHBand="0" w:firstRowFirstColumn="0" w:firstRowLastColumn="0" w:lastRowFirstColumn="0" w:lastRowLastColumn="0"/>
+              <w:cnfStyle w:val="000000100000" w:firstRow="0" w:lastRow="0" w:firstColumn="0" w:lastColumn="0" w:oddVBand="0" w:evenVBand="0" w:oddHBand="1" w:evenHBand="0" w:firstRowFirstColumn="0" w:firstRowLastColumn="0" w:lastRowFirstColumn="0" w:lastRowLastColumn="0"/>
+              <w:rPr>
+                <w:noProof/>
+                <w:sz w:val="26"/>
+                <w:szCs w:val="26"/>
+              </w:rPr>
+            </w:pPr>
+            <w:r>
+              <w:rPr>
+                <w:noProof/>
+                <w:sz w:val="26"/>
+                <w:szCs w:val="26"/>
+              </w:rPr>
+              <w:t>HoaDon</w:t>
+            </w:r>
+          </w:p>
+        </w:tc>
+        <w:tc>
+          <w:tcPr>
+            <w:tcW w:w="3780" w:type="dxa"/>
+            <w:gridSpan w:val="2"/>
+            <w:tcBorders>
+              <w:top w:val="single" w:sz="4" w:space="0" w:color="auto"/>
+            </w:tcBorders>
+            <w:shd w:val="clear" w:color="auto" w:fill="FFFFFF" w:themeFill="background1"/>
+            <w:vAlign w:val="center"/>
+          </w:tcPr>
+          <w:p>
+            <w:pPr>
+              <w:pStyle w:val="MyTable1"/>
+              <w:spacing w:after="0" w:line="360" w:lineRule="auto"/>
+              <w:cnfStyle w:val="000000100000" w:firstRow="0" w:lastRow="0" w:firstColumn="0" w:lastColumn="0" w:oddVBand="0" w:evenVBand="0" w:oddHBand="1" w:evenHBand="0" w:firstRowFirstColumn="0" w:firstRowLastColumn="0" w:lastRowFirstColumn="0" w:lastRowLastColumn="0"/>
               <w:rPr>
                 <w:noProof/>
                 <w:sz w:val="26"/>
@@ -12904,7 +13960,6 @@
                 <w:sz w:val="26"/>
                 <w:szCs w:val="26"/>
               </w:rPr>
-              <w:lastRenderedPageBreak/>
               <w:t>Mô tả</w:t>
             </w:r>
           </w:p>
@@ -12932,11 +13987,10 @@
             </w:pPr>
             <w:r>
               <w:rPr>
-                <w:noProof/>
-                <w:sz w:val="26"/>
-                <w:szCs w:val="26"/>
-              </w:rPr>
-              <w:t>Lưu số lượng mỗi sản phẩm giao của đơn giao hàng</w:t>
+                <w:sz w:val="26"/>
+                <w:szCs w:val="26"/>
+              </w:rPr>
+              <w:t>Lưu trữ thông tin các sản phẩm của công ty</w:t>
             </w:r>
           </w:p>
         </w:tc>
@@ -13088,7 +14142,7 @@
                 <w:sz w:val="26"/>
                 <w:szCs w:val="26"/>
               </w:rPr>
-              <w:t>ID</w:t>
+              <w:t>ID_SanPham</w:t>
             </w:r>
           </w:p>
         </w:tc>
@@ -13116,11 +14170,10 @@
             </w:pPr>
             <w:r>
               <w:rPr>
-                <w:noProof/>
-                <w:sz w:val="26"/>
-                <w:szCs w:val="26"/>
-              </w:rPr>
-              <w:t>Mã đơn</w:t>
+                <w:sz w:val="26"/>
+                <w:szCs w:val="26"/>
+              </w:rPr>
+              <w:t>Mã sản phẩm là thông tin xác định duy nhất một sản phẩm</w:t>
             </w:r>
           </w:p>
         </w:tc>
@@ -13176,7 +14229,7 @@
                 <w:sz w:val="26"/>
                 <w:szCs w:val="26"/>
               </w:rPr>
-              <w:t>tenSanPham</w:t>
+              <w:t>TenSanPham</w:t>
             </w:r>
           </w:p>
         </w:tc>
@@ -13204,11 +14257,10 @@
             </w:pPr>
             <w:r>
               <w:rPr>
-                <w:noProof/>
-                <w:sz w:val="26"/>
-                <w:szCs w:val="26"/>
-              </w:rPr>
-              <w:t>Tên của sản phẩm</w:t>
+                <w:sz w:val="26"/>
+                <w:szCs w:val="26"/>
+              </w:rPr>
+              <w:t>Tên sản phẩm (ví dụ thùng 30 hộp sữa không đường, …)</w:t>
             </w:r>
           </w:p>
         </w:tc>
@@ -13261,7 +14313,7 @@
                 <w:sz w:val="26"/>
                 <w:szCs w:val="26"/>
               </w:rPr>
-              <w:t>ngaySX</w:t>
+              <w:t>DonGia</w:t>
             </w:r>
           </w:p>
         </w:tc>
@@ -13289,184 +14341,10 @@
             </w:pPr>
             <w:r>
               <w:rPr>
-                <w:noProof/>
-                <w:sz w:val="26"/>
-                <w:szCs w:val="26"/>
-              </w:rPr>
-              <w:t>Ngày sản phẩm được sản xuất</w:t>
-            </w:r>
-          </w:p>
-        </w:tc>
-      </w:tr>
-      <w:tr>
-        <w:trPr>
-          <w:cnfStyle w:val="000000100000" w:firstRow="0" w:lastRow="0" w:firstColumn="0" w:lastColumn="0" w:oddVBand="0" w:evenVBand="0" w:oddHBand="1" w:evenHBand="0" w:firstRowFirstColumn="0" w:firstRowLastColumn="0" w:lastRowFirstColumn="0" w:lastRowLastColumn="0"/>
-        </w:trPr>
-        <w:tc>
-          <w:tcPr>
-            <w:cnfStyle w:val="001000000000" w:firstRow="0" w:lastRow="0" w:firstColumn="1" w:lastColumn="0" w:oddVBand="0" w:evenVBand="0" w:oddHBand="0" w:evenHBand="0" w:firstRowFirstColumn="0" w:firstRowLastColumn="0" w:lastRowFirstColumn="0" w:lastRowLastColumn="0"/>
-            <w:tcW w:w="1867" w:type="dxa"/>
-            <w:vMerge/>
-            <w:shd w:val="clear" w:color="auto" w:fill="FFFFFF" w:themeFill="background1"/>
-            <w:vAlign w:val="center"/>
-          </w:tcPr>
-          <w:p>
-            <w:pPr>
-              <w:pStyle w:val="MyTable1"/>
-              <w:spacing w:after="0" w:line="360" w:lineRule="auto"/>
-              <w:rPr>
-                <w:noProof/>
-                <w:sz w:val="26"/>
-                <w:szCs w:val="26"/>
-              </w:rPr>
-            </w:pPr>
-          </w:p>
-        </w:tc>
-        <w:tc>
-          <w:tcPr>
-            <w:tcW w:w="3510" w:type="dxa"/>
-            <w:tcBorders>
-              <w:top w:val="single" w:sz="4" w:space="0" w:color="auto"/>
-              <w:bottom w:val="single" w:sz="4" w:space="0" w:color="auto"/>
-            </w:tcBorders>
-            <w:shd w:val="clear" w:color="auto" w:fill="FFFFFF" w:themeFill="background1"/>
-            <w:vAlign w:val="center"/>
-          </w:tcPr>
-          <w:p>
-            <w:pPr>
-              <w:pStyle w:val="MyTable1"/>
-              <w:spacing w:after="0" w:line="360" w:lineRule="auto"/>
-              <w:cnfStyle w:val="000000100000" w:firstRow="0" w:lastRow="0" w:firstColumn="0" w:lastColumn="0" w:oddVBand="0" w:evenVBand="0" w:oddHBand="1" w:evenHBand="0" w:firstRowFirstColumn="0" w:firstRowLastColumn="0" w:lastRowFirstColumn="0" w:lastRowLastColumn="0"/>
-              <w:rPr>
-                <w:noProof/>
-                <w:sz w:val="26"/>
-                <w:szCs w:val="26"/>
-              </w:rPr>
-            </w:pPr>
-            <w:r>
-              <w:rPr>
-                <w:noProof/>
-                <w:sz w:val="26"/>
-                <w:szCs w:val="26"/>
-              </w:rPr>
-              <w:t>hanSD</w:t>
-            </w:r>
-          </w:p>
-        </w:tc>
-        <w:tc>
-          <w:tcPr>
-            <w:tcW w:w="3780" w:type="dxa"/>
-            <w:gridSpan w:val="2"/>
-            <w:tcBorders>
-              <w:top w:val="single" w:sz="4" w:space="0" w:color="auto"/>
-              <w:bottom w:val="single" w:sz="4" w:space="0" w:color="auto"/>
-            </w:tcBorders>
-            <w:shd w:val="clear" w:color="auto" w:fill="FFFFFF" w:themeFill="background1"/>
-            <w:vAlign w:val="center"/>
-          </w:tcPr>
-          <w:p>
-            <w:pPr>
-              <w:pStyle w:val="MyTable1"/>
-              <w:spacing w:after="0" w:line="360" w:lineRule="auto"/>
-              <w:cnfStyle w:val="000000100000" w:firstRow="0" w:lastRow="0" w:firstColumn="0" w:lastColumn="0" w:oddVBand="0" w:evenVBand="0" w:oddHBand="1" w:evenHBand="0" w:firstRowFirstColumn="0" w:firstRowLastColumn="0" w:lastRowFirstColumn="0" w:lastRowLastColumn="0"/>
-              <w:rPr>
-                <w:noProof/>
-                <w:sz w:val="26"/>
-                <w:szCs w:val="26"/>
-              </w:rPr>
-            </w:pPr>
-            <w:r>
-              <w:rPr>
-                <w:noProof/>
-                <w:sz w:val="26"/>
-                <w:szCs w:val="26"/>
-              </w:rPr>
-              <w:t>Hạn sử dụng của sản phẩm</w:t>
-            </w:r>
-          </w:p>
-        </w:tc>
-      </w:tr>
-      <w:tr>
-        <w:tc>
-          <w:tcPr>
-            <w:cnfStyle w:val="001000000000" w:firstRow="0" w:lastRow="0" w:firstColumn="1" w:lastColumn="0" w:oddVBand="0" w:evenVBand="0" w:oddHBand="0" w:evenHBand="0" w:firstRowFirstColumn="0" w:firstRowLastColumn="0" w:lastRowFirstColumn="0" w:lastRowLastColumn="0"/>
-            <w:tcW w:w="1867" w:type="dxa"/>
-            <w:vMerge/>
-            <w:shd w:val="clear" w:color="auto" w:fill="FFFFFF" w:themeFill="background1"/>
-            <w:vAlign w:val="center"/>
-          </w:tcPr>
-          <w:p>
-            <w:pPr>
-              <w:pStyle w:val="MyTable1"/>
-              <w:spacing w:after="0" w:line="360" w:lineRule="auto"/>
-              <w:rPr>
-                <w:noProof/>
-                <w:sz w:val="26"/>
-                <w:szCs w:val="26"/>
-              </w:rPr>
-            </w:pPr>
-          </w:p>
-        </w:tc>
-        <w:tc>
-          <w:tcPr>
-            <w:tcW w:w="3510" w:type="dxa"/>
-            <w:tcBorders>
-              <w:top w:val="single" w:sz="4" w:space="0" w:color="auto"/>
-              <w:bottom w:val="single" w:sz="4" w:space="0" w:color="auto"/>
-            </w:tcBorders>
-            <w:shd w:val="clear" w:color="auto" w:fill="FFFFFF" w:themeFill="background1"/>
-            <w:vAlign w:val="center"/>
-          </w:tcPr>
-          <w:p>
-            <w:pPr>
-              <w:pStyle w:val="MyTable1"/>
-              <w:spacing w:after="0" w:line="360" w:lineRule="auto"/>
-              <w:cnfStyle w:val="000000000000" w:firstRow="0" w:lastRow="0" w:firstColumn="0" w:lastColumn="0" w:oddVBand="0" w:evenVBand="0" w:oddHBand="0" w:evenHBand="0" w:firstRowFirstColumn="0" w:firstRowLastColumn="0" w:lastRowFirstColumn="0" w:lastRowLastColumn="0"/>
-              <w:rPr>
-                <w:noProof/>
-                <w:sz w:val="26"/>
-                <w:szCs w:val="26"/>
-              </w:rPr>
-            </w:pPr>
-            <w:r>
-              <w:rPr>
-                <w:noProof/>
-                <w:sz w:val="26"/>
-                <w:szCs w:val="26"/>
-              </w:rPr>
-              <w:t>moTa</w:t>
-            </w:r>
-          </w:p>
-        </w:tc>
-        <w:tc>
-          <w:tcPr>
-            <w:tcW w:w="3780" w:type="dxa"/>
-            <w:gridSpan w:val="2"/>
-            <w:tcBorders>
-              <w:top w:val="single" w:sz="4" w:space="0" w:color="auto"/>
-              <w:bottom w:val="single" w:sz="4" w:space="0" w:color="auto"/>
-            </w:tcBorders>
-            <w:shd w:val="clear" w:color="auto" w:fill="FFFFFF" w:themeFill="background1"/>
-            <w:vAlign w:val="center"/>
-          </w:tcPr>
-          <w:p>
-            <w:pPr>
-              <w:pStyle w:val="MyTable1"/>
-              <w:spacing w:after="0" w:line="360" w:lineRule="auto"/>
-              <w:cnfStyle w:val="000000000000" w:firstRow="0" w:lastRow="0" w:firstColumn="0" w:lastColumn="0" w:oddVBand="0" w:evenVBand="0" w:oddHBand="0" w:evenHBand="0" w:firstRowFirstColumn="0" w:firstRowLastColumn="0" w:lastRowFirstColumn="0" w:lastRowLastColumn="0"/>
-              <w:rPr>
-                <w:noProof/>
-                <w:sz w:val="26"/>
-                <w:szCs w:val="26"/>
-              </w:rPr>
-            </w:pPr>
-            <w:r>
-              <w:rPr>
-                <w:noProof/>
-                <w:sz w:val="26"/>
-                <w:szCs w:val="26"/>
-              </w:rPr>
-              <w:t>Mô tả về sản phẩm</w:t>
+                <w:sz w:val="26"/>
+                <w:szCs w:val="26"/>
+              </w:rPr>
+              <w:t>Giá tiền của sản phẩm có thể thay đổi được</w:t>
             </w:r>
           </w:p>
         </w:tc>
@@ -13861,18 +14739,32 @@
     </w:p>
     <w:p>
       <w:pPr>
+        <w:spacing w:after="0" w:line="360" w:lineRule="auto"/>
+        <w:ind w:left="0" w:firstLine="0"/>
+        <w:rPr>
+          <w:rFonts w:ascii="Times New Roman" w:hAnsi="Times New Roman" w:cs="Times New Roman"/>
+          <w:noProof/>
+          <w:sz w:val="26"/>
+          <w:szCs w:val="26"/>
+        </w:rPr>
+      </w:pPr>
+      <w:bookmarkStart w:id="0" w:name="_GoBack"/>
+      <w:bookmarkEnd w:id="0"/>
+    </w:p>
+    <w:p>
+      <w:pPr>
         <w:pStyle w:val="Item1"/>
         <w:numPr>
           <w:ilvl w:val="0"/>
           <w:numId w:val="0"/>
         </w:numPr>
         <w:rPr>
-          <w:rStyle w:val="IntenseReference"/>
+          <w:rStyle w:val="ThamchiuNhnmnh"/>
         </w:rPr>
       </w:pPr>
       <w:r>
         <w:rPr>
-          <w:rStyle w:val="IntenseReference"/>
+          <w:rStyle w:val="ThamchiuNhnmnh"/>
         </w:rPr>
         <w:t xml:space="preserve">Báo cáo </w:t>
       </w:r>
@@ -13885,14 +14777,13 @@
           <w:numId w:val="0"/>
         </w:numPr>
         <w:rPr>
-          <w:rStyle w:val="IntenseReference"/>
+          <w:rStyle w:val="ThamchiuNhnmnh"/>
         </w:rPr>
       </w:pPr>
       <w:r>
         <w:rPr>
           <w:noProof/>
         </w:rPr>
-        <w:lastRenderedPageBreak/>
         <w:drawing>
           <wp:inline distT="0" distB="0" distL="0" distR="0" wp14:anchorId="70BD341C" wp14:editId="2584FE40">
             <wp:extent cx="5439534" cy="3486637"/>
@@ -14163,7 +15054,15 @@
                 <w:sz w:val="26"/>
                 <w:szCs w:val="26"/>
               </w:rPr>
-              <w:t>Tham chiếu: [UCCN-01] [UCCN-02] [UCCN-03] [UCCN-04] [UCCN-07] [UCCN-08] [UCCN-10]  [R3]</w:t>
+              <w:t xml:space="preserve">Tham chiếu: [UCCN-01] [UCCN-02] [UCCN-03] [UCCN-04] [UCCN-07] [UCCN-08] [UCCN-10]  </w:t>
+            </w:r>
+            <w:r>
+              <w:rPr>
+                <w:sz w:val="26"/>
+                <w:szCs w:val="26"/>
+              </w:rPr>
+              <w:lastRenderedPageBreak/>
+              <w:t>[R3]</w:t>
             </w:r>
           </w:p>
         </w:tc>
@@ -14192,6 +15091,7 @@
                 <w:sz w:val="26"/>
                 <w:szCs w:val="26"/>
               </w:rPr>
+              <w:lastRenderedPageBreak/>
               <w:t>Mô tả</w:t>
             </w:r>
           </w:p>
@@ -14865,7 +15765,15 @@
                 <w:sz w:val="26"/>
                 <w:szCs w:val="26"/>
               </w:rPr>
-              <w:t>Phương thức sử dụng để tìm loại sản phẩm có doanh thu cao nhất của nhà phân phốitrong một khoảng thời gian (từ tháng này sang tháng khác, từ quý này sang quý khác)</w:t>
+              <w:t xml:space="preserve">Phương thức sử dụng để tìm loại sản phẩm có doanh thu cao nhất của nhà phân phốitrong một </w:t>
+            </w:r>
+            <w:r>
+              <w:rPr>
+                <w:sz w:val="26"/>
+                <w:szCs w:val="26"/>
+              </w:rPr>
+              <w:lastRenderedPageBreak/>
+              <w:t>khoảng thời gian (từ tháng này sang tháng khác, từ quý này sang quý khác)</w:t>
             </w:r>
           </w:p>
         </w:tc>
@@ -14895,6 +15803,7 @@
                 <w:sz w:val="26"/>
                 <w:szCs w:val="26"/>
               </w:rPr>
+              <w:lastRenderedPageBreak/>
               <w:t>Quan hệ</w:t>
             </w:r>
           </w:p>
@@ -15032,15 +15941,7 @@
                 <w:sz w:val="26"/>
                 <w:szCs w:val="26"/>
               </w:rPr>
-              <w:t xml:space="preserve">Doanh thu có liên hệ với chi tiết doanh thu, một doanh thu có nhiều chi tiết doanh thu, một chi tiết doanh thu thuộc về 1 doanh </w:t>
-            </w:r>
-            <w:r>
-              <w:rPr>
-                <w:sz w:val="26"/>
-                <w:szCs w:val="26"/>
-              </w:rPr>
-              <w:lastRenderedPageBreak/>
-              <w:t>thu.</w:t>
+              <w:t>Doanh thu có liên hệ với chi tiết doanh thu, một doanh thu có nhiều chi tiết doanh thu, một chi tiết doanh thu thuộc về 1 doanh thu.</w:t>
             </w:r>
           </w:p>
         </w:tc>
@@ -15582,7 +16483,15 @@
                 <w:sz w:val="26"/>
                 <w:szCs w:val="26"/>
               </w:rPr>
-              <w:t>Đơn giá bản lẻ của một loại sản phẩm (của nhà phân phối)</w:t>
+              <w:t xml:space="preserve">Đơn giá bản lẻ của một loại sản </w:t>
+            </w:r>
+            <w:r>
+              <w:rPr>
+                <w:sz w:val="26"/>
+                <w:szCs w:val="26"/>
+              </w:rPr>
+              <w:lastRenderedPageBreak/>
+              <w:t>phẩm (của nhà phân phối)</w:t>
             </w:r>
           </w:p>
         </w:tc>
@@ -15609,6 +16518,7 @@
                 <w:sz w:val="26"/>
                 <w:szCs w:val="26"/>
               </w:rPr>
+              <w:lastRenderedPageBreak/>
               <w:t>Phương thức</w:t>
             </w:r>
           </w:p>
@@ -15930,7 +16840,7 @@
           <w:numId w:val="0"/>
         </w:numPr>
         <w:rPr>
-          <w:rStyle w:val="IntenseReference"/>
+          <w:rStyle w:val="ThamchiuNhnmnh"/>
         </w:rPr>
       </w:pPr>
     </w:p>
@@ -15947,7 +16857,7 @@
 </file>
 
 <file path=word/numbering.xml><?xml version="1.0" encoding="utf-8"?>
-<w:numbering xmlns:wpc="http://schemas.microsoft.com/office/word/2010/wordprocessingCanvas" xmlns:mc="http://schemas.openxmlformats.org/markup-compatibility/2006" xmlns:o="urn:schemas-microsoft-com:office:office" xmlns:r="http://schemas.openxmlformats.org/officeDocument/2006/relationships" xmlns:m="http://schemas.openxmlformats.org/officeDocument/2006/math" xmlns:v="urn:schemas-microsoft-com:vml" xmlns:wp14="http://schemas.microsoft.com/office/word/2010/wordprocessingDrawing" xmlns:wp="http://schemas.openxmlformats.org/drawingml/2006/wordprocessingDrawing" xmlns:w10="urn:schemas-microsoft-com:office:word" xmlns:w="http://schemas.openxmlformats.org/wordprocessingml/2006/main" xmlns:w14="http://schemas.microsoft.com/office/word/2010/wordml" xmlns:w15="http://schemas.microsoft.com/office/word/2012/wordml" xmlns:wpg="http://schemas.microsoft.com/office/word/2010/wordprocessingGroup" xmlns:wpi="http://schemas.microsoft.com/office/word/2010/wordprocessingInk" xmlns:wne="http://schemas.microsoft.com/office/word/2006/wordml" xmlns:wps="http://schemas.microsoft.com/office/word/2010/wordprocessingShape" mc:Ignorable="w14 w15 wp14">
+<w:numbering xmlns:wpc="http://schemas.microsoft.com/office/word/2010/wordprocessingCanvas" xmlns:cx="http://schemas.microsoft.com/office/drawing/2014/chartex" xmlns:cx1="http://schemas.microsoft.com/office/drawing/2015/9/8/chartex" xmlns:cx2="http://schemas.microsoft.com/office/drawing/2015/10/21/chartex" xmlns:cx3="http://schemas.microsoft.com/office/drawing/2016/5/9/chartex" xmlns:cx4="http://schemas.microsoft.com/office/drawing/2016/5/10/chartex" xmlns:cx5="http://schemas.microsoft.com/office/drawing/2016/5/11/chartex" xmlns:cx6="http://schemas.microsoft.com/office/drawing/2016/5/12/chartex" xmlns:cx7="http://schemas.microsoft.com/office/drawing/2016/5/13/chartex" xmlns:cx8="http://schemas.microsoft.com/office/drawing/2016/5/14/chartex" xmlns:mc="http://schemas.openxmlformats.org/markup-compatibility/2006" xmlns:aink="http://schemas.microsoft.com/office/drawing/2016/ink" xmlns:am3d="http://schemas.microsoft.com/office/drawing/2017/model3d" xmlns:o="urn:schemas-microsoft-com:office:office" xmlns:r="http://schemas.openxmlformats.org/officeDocument/2006/relationships" xmlns:m="http://schemas.openxmlformats.org/officeDocument/2006/math" xmlns:v="urn:schemas-microsoft-com:vml" xmlns:wp14="http://schemas.microsoft.com/office/word/2010/wordprocessingDrawing" xmlns:wp="http://schemas.openxmlformats.org/drawingml/2006/wordprocessingDrawing" xmlns:w10="urn:schemas-microsoft-com:office:word" xmlns:w="http://schemas.openxmlformats.org/wordprocessingml/2006/main" xmlns:w14="http://schemas.microsoft.com/office/word/2010/wordml" xmlns:w15="http://schemas.microsoft.com/office/word/2012/wordml" xmlns:w16cid="http://schemas.microsoft.com/office/word/2016/wordml/cid" xmlns:w16se="http://schemas.microsoft.com/office/word/2015/wordml/symex" xmlns:wpg="http://schemas.microsoft.com/office/word/2010/wordprocessingGroup" xmlns:wpi="http://schemas.microsoft.com/office/word/2010/wordprocessingInk" xmlns:wne="http://schemas.microsoft.com/office/word/2006/wordml" xmlns:wps="http://schemas.microsoft.com/office/word/2010/wordprocessingShape" mc:Ignorable="w14 w15 w16se w16cid wp14">
   <w:abstractNum w:abstractNumId="0" w15:restartNumberingAfterBreak="0">
     <w:nsid w:val="03A213BE"/>
     <w:multiLevelType w:val="hybridMultilevel"/>
@@ -16067,7 +16977,7 @@
     <w:lvl w:ilvl="0">
       <w:start w:val="1"/>
       <w:numFmt w:val="upperRoman"/>
-      <w:pStyle w:val="Heading1"/>
+      <w:pStyle w:val="u1"/>
       <w:lvlText w:val="Article %1."/>
       <w:lvlJc w:val="left"/>
       <w:pPr>
@@ -16077,7 +16987,7 @@
     <w:lvl w:ilvl="1">
       <w:start w:val="1"/>
       <w:numFmt w:val="decimalZero"/>
-      <w:pStyle w:val="Heading2"/>
+      <w:pStyle w:val="u2"/>
       <w:isLgl/>
       <w:lvlText w:val="Section %1.%2"/>
       <w:lvlJc w:val="left"/>
@@ -16088,7 +16998,7 @@
     <w:lvl w:ilvl="2">
       <w:start w:val="1"/>
       <w:numFmt w:val="lowerLetter"/>
-      <w:pStyle w:val="Heading3"/>
+      <w:pStyle w:val="u3"/>
       <w:lvlText w:val="(%3)"/>
       <w:lvlJc w:val="left"/>
       <w:pPr>
@@ -16098,7 +17008,7 @@
     <w:lvl w:ilvl="3">
       <w:start w:val="1"/>
       <w:numFmt w:val="lowerRoman"/>
-      <w:pStyle w:val="Heading4"/>
+      <w:pStyle w:val="u4"/>
       <w:lvlText w:val="(%4)"/>
       <w:lvlJc w:val="right"/>
       <w:pPr>
@@ -16108,7 +17018,7 @@
     <w:lvl w:ilvl="4">
       <w:start w:val="1"/>
       <w:numFmt w:val="decimal"/>
-      <w:pStyle w:val="Heading5"/>
+      <w:pStyle w:val="u5"/>
       <w:lvlText w:val="%5)"/>
       <w:lvlJc w:val="left"/>
       <w:pPr>
@@ -16118,7 +17028,7 @@
     <w:lvl w:ilvl="5">
       <w:start w:val="1"/>
       <w:numFmt w:val="lowerLetter"/>
-      <w:pStyle w:val="Heading6"/>
+      <w:pStyle w:val="u6"/>
       <w:lvlText w:val="%6)"/>
       <w:lvlJc w:val="left"/>
       <w:pPr>
@@ -16128,7 +17038,7 @@
     <w:lvl w:ilvl="6">
       <w:start w:val="1"/>
       <w:numFmt w:val="lowerRoman"/>
-      <w:pStyle w:val="Heading7"/>
+      <w:pStyle w:val="u7"/>
       <w:lvlText w:val="%7)"/>
       <w:lvlJc w:val="right"/>
       <w:pPr>
@@ -16138,7 +17048,7 @@
     <w:lvl w:ilvl="7">
       <w:start w:val="1"/>
       <w:numFmt w:val="lowerLetter"/>
-      <w:pStyle w:val="Heading8"/>
+      <w:pStyle w:val="u8"/>
       <w:lvlText w:val="%8."/>
       <w:lvlJc w:val="left"/>
       <w:pPr>
@@ -16148,7 +17058,7 @@
     <w:lvl w:ilvl="8">
       <w:start w:val="1"/>
       <w:numFmt w:val="lowerRoman"/>
-      <w:pStyle w:val="Heading9"/>
+      <w:pStyle w:val="u9"/>
       <w:lvlText w:val="%9."/>
       <w:lvlJc w:val="right"/>
       <w:pPr>
@@ -19022,7 +19932,7 @@
 </file>
 
 <file path=word/styles.xml><?xml version="1.0" encoding="utf-8"?>
-<w:styles xmlns:mc="http://schemas.openxmlformats.org/markup-compatibility/2006" xmlns:r="http://schemas.openxmlformats.org/officeDocument/2006/relationships" xmlns:w="http://schemas.openxmlformats.org/wordprocessingml/2006/main" xmlns:w14="http://schemas.microsoft.com/office/word/2010/wordml" xmlns:w15="http://schemas.microsoft.com/office/word/2012/wordml" mc:Ignorable="w14 w15">
+<w:styles xmlns:mc="http://schemas.openxmlformats.org/markup-compatibility/2006" xmlns:r="http://schemas.openxmlformats.org/officeDocument/2006/relationships" xmlns:w="http://schemas.openxmlformats.org/wordprocessingml/2006/main" xmlns:w14="http://schemas.microsoft.com/office/word/2010/wordml" xmlns:w15="http://schemas.microsoft.com/office/word/2012/wordml" xmlns:w16cid="http://schemas.microsoft.com/office/word/2016/wordml/cid" xmlns:w16se="http://schemas.microsoft.com/office/word/2015/wordml/symex" mc:Ignorable="w14 w15 w16se w16cid">
   <w:docDefaults>
     <w:rPrDefault>
       <w:rPr>
@@ -19039,7 +19949,7 @@
       </w:pPr>
     </w:pPrDefault>
   </w:docDefaults>
-  <w:latentStyles w:defLockedState="0" w:defUIPriority="99" w:defSemiHidden="0" w:defUnhideWhenUsed="0" w:defQFormat="0" w:count="371">
+  <w:latentStyles w:defLockedState="0" w:defUIPriority="99" w:defSemiHidden="0" w:defUnhideWhenUsed="0" w:defQFormat="0" w:count="375">
     <w:lsdException w:name="Normal" w:uiPriority="0" w:qFormat="1"/>
     <w:lsdException w:name="heading 1" w:uiPriority="9" w:qFormat="1"/>
     <w:lsdException w:name="heading 2" w:semiHidden="1" w:uiPriority="9" w:unhideWhenUsed="1" w:qFormat="1"/>
@@ -19145,7 +20055,6 @@
     <w:lsdException w:name="HTML Sample" w:semiHidden="1" w:unhideWhenUsed="1"/>
     <w:lsdException w:name="HTML Typewriter" w:semiHidden="1" w:unhideWhenUsed="1"/>
     <w:lsdException w:name="HTML Variable" w:semiHidden="1" w:unhideWhenUsed="1"/>
-    <w:lsdException w:name="Normal Table" w:semiHidden="1" w:unhideWhenUsed="1"/>
     <w:lsdException w:name="annotation subject" w:semiHidden="1" w:unhideWhenUsed="1"/>
     <w:lsdException w:name="No List" w:semiHidden="1" w:unhideWhenUsed="1"/>
     <w:lsdException w:name="Outline List 1" w:semiHidden="1" w:unhideWhenUsed="1"/>
@@ -19189,10 +20098,8 @@
     <w:lsdException w:name="Table Elegant" w:semiHidden="1" w:unhideWhenUsed="1"/>
     <w:lsdException w:name="Table Professional" w:semiHidden="1" w:unhideWhenUsed="1"/>
     <w:lsdException w:name="Table Subtle 1" w:semiHidden="1" w:unhideWhenUsed="1"/>
-    <w:lsdException w:name="Table Subtle 2" w:semiHidden="1" w:unhideWhenUsed="1"/>
     <w:lsdException w:name="Table Web 1" w:semiHidden="1" w:unhideWhenUsed="1"/>
     <w:lsdException w:name="Table Web 2" w:semiHidden="1" w:unhideWhenUsed="1"/>
-    <w:lsdException w:name="Table Web 3" w:semiHidden="1" w:unhideWhenUsed="1"/>
     <w:lsdException w:name="Balloon Text" w:semiHidden="1" w:unhideWhenUsed="1"/>
     <w:lsdException w:name="Table Grid" w:uiPriority="59"/>
     <w:lsdException w:name="Table Theme" w:semiHidden="1" w:unhideWhenUsed="1"/>
@@ -19411,16 +20318,20 @@
     <w:lsdException w:name="List Table 5 Dark Accent 6" w:uiPriority="50"/>
     <w:lsdException w:name="List Table 6 Colorful Accent 6" w:uiPriority="51"/>
     <w:lsdException w:name="List Table 7 Colorful Accent 6" w:uiPriority="52"/>
+    <w:lsdException w:name="Mention" w:semiHidden="1" w:unhideWhenUsed="1"/>
+    <w:lsdException w:name="Smart Hyperlink" w:semiHidden="1" w:unhideWhenUsed="1"/>
+    <w:lsdException w:name="Hashtag" w:semiHidden="1" w:unhideWhenUsed="1"/>
+    <w:lsdException w:name="Unresolved Mention" w:semiHidden="1" w:unhideWhenUsed="1"/>
   </w:latentStyles>
-  <w:style w:type="paragraph" w:default="1" w:styleId="Normal">
+  <w:style w:type="paragraph" w:default="1" w:styleId="Binhthng">
     <w:name w:val="Normal"/>
     <w:qFormat/>
   </w:style>
-  <w:style w:type="paragraph" w:styleId="Heading1">
+  <w:style w:type="paragraph" w:styleId="u1">
     <w:name w:val="heading 1"/>
-    <w:basedOn w:val="Normal"/>
-    <w:next w:val="Normal"/>
-    <w:link w:val="Heading1Char"/>
+    <w:basedOn w:val="Binhthng"/>
+    <w:next w:val="Binhthng"/>
+    <w:link w:val="u1Char"/>
     <w:uiPriority w:val="9"/>
     <w:qFormat/>
     <w:rsid w:val="00A854C4"/>
@@ -19442,11 +20353,11 @@
       <w:szCs w:val="28"/>
     </w:rPr>
   </w:style>
-  <w:style w:type="paragraph" w:styleId="Heading2">
+  <w:style w:type="paragraph" w:styleId="u2">
     <w:name w:val="heading 2"/>
-    <w:basedOn w:val="Normal"/>
-    <w:next w:val="Normal"/>
-    <w:link w:val="Heading2Char"/>
+    <w:basedOn w:val="Binhthng"/>
+    <w:next w:val="Binhthng"/>
+    <w:link w:val="u2Char"/>
     <w:uiPriority w:val="9"/>
     <w:unhideWhenUsed/>
     <w:qFormat/>
@@ -19470,11 +20381,11 @@
       <w:szCs w:val="26"/>
     </w:rPr>
   </w:style>
-  <w:style w:type="paragraph" w:styleId="Heading3">
+  <w:style w:type="paragraph" w:styleId="u3">
     <w:name w:val="heading 3"/>
-    <w:basedOn w:val="Normal"/>
-    <w:next w:val="Normal"/>
-    <w:link w:val="Heading3Char"/>
+    <w:basedOn w:val="Binhthng"/>
+    <w:next w:val="Binhthng"/>
+    <w:link w:val="u3Char"/>
     <w:uiPriority w:val="9"/>
     <w:semiHidden/>
     <w:unhideWhenUsed/>
@@ -19497,11 +20408,11 @@
       <w:color w:val="4F81BD" w:themeColor="accent1"/>
     </w:rPr>
   </w:style>
-  <w:style w:type="paragraph" w:styleId="Heading4">
+  <w:style w:type="paragraph" w:styleId="u4">
     <w:name w:val="heading 4"/>
-    <w:basedOn w:val="Normal"/>
-    <w:next w:val="Normal"/>
-    <w:link w:val="Heading4Char"/>
+    <w:basedOn w:val="Binhthng"/>
+    <w:next w:val="Binhthng"/>
+    <w:link w:val="u4Char"/>
     <w:uiPriority w:val="9"/>
     <w:semiHidden/>
     <w:unhideWhenUsed/>
@@ -19526,11 +20437,11 @@
       <w:color w:val="4F81BD" w:themeColor="accent1"/>
     </w:rPr>
   </w:style>
-  <w:style w:type="paragraph" w:styleId="Heading5">
+  <w:style w:type="paragraph" w:styleId="u5">
     <w:name w:val="heading 5"/>
-    <w:basedOn w:val="Normal"/>
-    <w:next w:val="Normal"/>
-    <w:link w:val="Heading5Char"/>
+    <w:basedOn w:val="Binhthng"/>
+    <w:next w:val="Binhthng"/>
+    <w:link w:val="u5Char"/>
     <w:uiPriority w:val="9"/>
     <w:semiHidden/>
     <w:unhideWhenUsed/>
@@ -19551,11 +20462,11 @@
       <w:color w:val="243F60" w:themeColor="accent1" w:themeShade="7F"/>
     </w:rPr>
   </w:style>
-  <w:style w:type="paragraph" w:styleId="Heading6">
+  <w:style w:type="paragraph" w:styleId="u6">
     <w:name w:val="heading 6"/>
-    <w:basedOn w:val="Normal"/>
-    <w:next w:val="Normal"/>
-    <w:link w:val="Heading6Char"/>
+    <w:basedOn w:val="Binhthng"/>
+    <w:next w:val="Binhthng"/>
+    <w:link w:val="u6Char"/>
     <w:uiPriority w:val="9"/>
     <w:semiHidden/>
     <w:unhideWhenUsed/>
@@ -19578,11 +20489,11 @@
       <w:color w:val="243F60" w:themeColor="accent1" w:themeShade="7F"/>
     </w:rPr>
   </w:style>
-  <w:style w:type="paragraph" w:styleId="Heading7">
+  <w:style w:type="paragraph" w:styleId="u7">
     <w:name w:val="heading 7"/>
-    <w:basedOn w:val="Normal"/>
-    <w:next w:val="Normal"/>
-    <w:link w:val="Heading7Char"/>
+    <w:basedOn w:val="Binhthng"/>
+    <w:next w:val="Binhthng"/>
+    <w:link w:val="u7Char"/>
     <w:uiPriority w:val="9"/>
     <w:semiHidden/>
     <w:unhideWhenUsed/>
@@ -19605,11 +20516,11 @@
       <w:color w:val="404040" w:themeColor="text1" w:themeTint="BF"/>
     </w:rPr>
   </w:style>
-  <w:style w:type="paragraph" w:styleId="Heading8">
+  <w:style w:type="paragraph" w:styleId="u8">
     <w:name w:val="heading 8"/>
-    <w:basedOn w:val="Normal"/>
-    <w:next w:val="Normal"/>
-    <w:link w:val="Heading8Char"/>
+    <w:basedOn w:val="Binhthng"/>
+    <w:next w:val="Binhthng"/>
+    <w:link w:val="u8Char"/>
     <w:uiPriority w:val="9"/>
     <w:semiHidden/>
     <w:unhideWhenUsed/>
@@ -19632,11 +20543,11 @@
       <w:szCs w:val="20"/>
     </w:rPr>
   </w:style>
-  <w:style w:type="paragraph" w:styleId="Heading9">
+  <w:style w:type="paragraph" w:styleId="u9">
     <w:name w:val="heading 9"/>
-    <w:basedOn w:val="Normal"/>
-    <w:next w:val="Normal"/>
-    <w:link w:val="Heading9Char"/>
+    <w:basedOn w:val="Binhthng"/>
+    <w:next w:val="Binhthng"/>
+    <w:link w:val="u9Char"/>
     <w:uiPriority w:val="9"/>
     <w:semiHidden/>
     <w:unhideWhenUsed/>
@@ -19661,13 +20572,13 @@
       <w:szCs w:val="20"/>
     </w:rPr>
   </w:style>
-  <w:style w:type="character" w:default="1" w:styleId="DefaultParagraphFont">
+  <w:style w:type="character" w:default="1" w:styleId="Phngmcinhcuaoanvn">
     <w:name w:val="Default Paragraph Font"/>
     <w:uiPriority w:val="1"/>
     <w:semiHidden/>
     <w:unhideWhenUsed/>
   </w:style>
-  <w:style w:type="table" w:default="1" w:styleId="TableNormal">
+  <w:style w:type="table" w:default="1" w:styleId="BangThngthng">
     <w:name w:val="Normal Table"/>
     <w:uiPriority w:val="99"/>
     <w:semiHidden/>
@@ -19682,17 +20593,17 @@
       </w:tblCellMar>
     </w:tblPr>
   </w:style>
-  <w:style w:type="numbering" w:default="1" w:styleId="NoList">
+  <w:style w:type="numbering" w:default="1" w:styleId="Khngco">
     <w:name w:val="No List"/>
     <w:uiPriority w:val="99"/>
     <w:semiHidden/>
     <w:unhideWhenUsed/>
   </w:style>
-  <w:style w:type="paragraph" w:styleId="Title">
+  <w:style w:type="paragraph" w:styleId="Tiu">
     <w:name w:val="Title"/>
-    <w:basedOn w:val="Normal"/>
-    <w:next w:val="Normal"/>
-    <w:link w:val="TitleChar"/>
+    <w:basedOn w:val="Binhthng"/>
+    <w:next w:val="Binhthng"/>
+    <w:link w:val="TiuChar"/>
     <w:uiPriority w:val="10"/>
     <w:qFormat/>
     <w:rsid w:val="00AF7766"/>
@@ -19713,10 +20624,10 @@
       <w:lang w:eastAsia="ja-JP"/>
     </w:rPr>
   </w:style>
-  <w:style w:type="character" w:customStyle="1" w:styleId="TitleChar">
-    <w:name w:val="Title Char"/>
-    <w:basedOn w:val="DefaultParagraphFont"/>
-    <w:link w:val="Title"/>
+  <w:style w:type="character" w:customStyle="1" w:styleId="TiuChar">
+    <w:name w:val="Tiêu đề Char"/>
+    <w:basedOn w:val="Phngmcinhcuaoanvn"/>
+    <w:link w:val="Tiu"/>
     <w:uiPriority w:val="10"/>
     <w:rsid w:val="00AF7766"/>
     <w:rPr>
@@ -19729,11 +20640,11 @@
       <w:lang w:eastAsia="ja-JP"/>
     </w:rPr>
   </w:style>
-  <w:style w:type="paragraph" w:styleId="Subtitle">
+  <w:style w:type="paragraph" w:styleId="Tiuphu">
     <w:name w:val="Subtitle"/>
-    <w:basedOn w:val="Normal"/>
-    <w:next w:val="Normal"/>
-    <w:link w:val="SubtitleChar"/>
+    <w:basedOn w:val="Binhthng"/>
+    <w:next w:val="Binhthng"/>
+    <w:link w:val="TiuphuChar"/>
     <w:uiPriority w:val="11"/>
     <w:qFormat/>
     <w:rsid w:val="00AF7766"/>
@@ -19754,10 +20665,10 @@
       <w:lang w:eastAsia="ja-JP"/>
     </w:rPr>
   </w:style>
-  <w:style w:type="character" w:customStyle="1" w:styleId="SubtitleChar">
-    <w:name w:val="Subtitle Char"/>
-    <w:basedOn w:val="DefaultParagraphFont"/>
-    <w:link w:val="Subtitle"/>
+  <w:style w:type="character" w:customStyle="1" w:styleId="TiuphuChar">
+    <w:name w:val="Tiêu đề phụ Char"/>
+    <w:basedOn w:val="Phngmcinhcuaoanvn"/>
+    <w:link w:val="Tiuphu"/>
     <w:uiPriority w:val="11"/>
     <w:rsid w:val="00AF7766"/>
     <w:rPr>
@@ -19771,10 +20682,10 @@
       <w:lang w:eastAsia="ja-JP"/>
     </w:rPr>
   </w:style>
-  <w:style w:type="paragraph" w:styleId="BalloonText">
+  <w:style w:type="paragraph" w:styleId="Bongchuthich">
     <w:name w:val="Balloon Text"/>
-    <w:basedOn w:val="Normal"/>
-    <w:link w:val="BalloonTextChar"/>
+    <w:basedOn w:val="Binhthng"/>
+    <w:link w:val="BongchuthichChar"/>
     <w:uiPriority w:val="99"/>
     <w:semiHidden/>
     <w:unhideWhenUsed/>
@@ -19788,10 +20699,10 @@
       <w:szCs w:val="16"/>
     </w:rPr>
   </w:style>
-  <w:style w:type="character" w:customStyle="1" w:styleId="BalloonTextChar">
-    <w:name w:val="Balloon Text Char"/>
-    <w:basedOn w:val="DefaultParagraphFont"/>
-    <w:link w:val="BalloonText"/>
+  <w:style w:type="character" w:customStyle="1" w:styleId="BongchuthichChar">
+    <w:name w:val="Bóng chú thích Char"/>
+    <w:basedOn w:val="Phngmcinhcuaoanvn"/>
+    <w:link w:val="Bongchuthich"/>
     <w:uiPriority w:val="99"/>
     <w:semiHidden/>
     <w:rsid w:val="00AF7766"/>
@@ -19801,9 +20712,9 @@
       <w:szCs w:val="16"/>
     </w:rPr>
   </w:style>
-  <w:style w:type="paragraph" w:styleId="NoSpacing">
+  <w:style w:type="paragraph" w:styleId="KhngDncch">
     <w:name w:val="No Spacing"/>
-    <w:link w:val="NoSpacingChar"/>
+    <w:link w:val="KhngDncchChar"/>
     <w:uiPriority w:val="1"/>
     <w:qFormat/>
     <w:rsid w:val="00990E65"/>
@@ -19815,10 +20726,10 @@
       <w:lang w:eastAsia="ja-JP"/>
     </w:rPr>
   </w:style>
-  <w:style w:type="character" w:customStyle="1" w:styleId="NoSpacingChar">
-    <w:name w:val="No Spacing Char"/>
-    <w:basedOn w:val="DefaultParagraphFont"/>
-    <w:link w:val="NoSpacing"/>
+  <w:style w:type="character" w:customStyle="1" w:styleId="KhngDncchChar">
+    <w:name w:val="Không Dãn cách Char"/>
+    <w:basedOn w:val="Phngmcinhcuaoanvn"/>
+    <w:link w:val="KhngDncch"/>
     <w:uiPriority w:val="1"/>
     <w:rsid w:val="00990E65"/>
     <w:rPr>
@@ -19826,10 +20737,10 @@
       <w:lang w:eastAsia="ja-JP"/>
     </w:rPr>
   </w:style>
-  <w:style w:type="paragraph" w:styleId="ListParagraph">
+  <w:style w:type="paragraph" w:styleId="oancuaDanhsach">
     <w:name w:val="List Paragraph"/>
-    <w:basedOn w:val="Normal"/>
-    <w:link w:val="ListParagraphChar"/>
+    <w:basedOn w:val="Binhthng"/>
+    <w:link w:val="oancuaDanhsachChar"/>
     <w:uiPriority w:val="34"/>
     <w:qFormat/>
     <w:rsid w:val="00990E65"/>
@@ -19840,7 +20751,7 @@
   </w:style>
   <w:style w:type="paragraph" w:customStyle="1" w:styleId="Title1">
     <w:name w:val="Title 1"/>
-    <w:basedOn w:val="ListParagraph"/>
+    <w:basedOn w:val="oancuaDanhsach"/>
     <w:link w:val="Title1Char"/>
     <w:autoRedefine/>
     <w:rsid w:val="008F333B"/>
@@ -19859,7 +20770,7 @@
   </w:style>
   <w:style w:type="paragraph" w:customStyle="1" w:styleId="Paragrap">
     <w:name w:val="Paragrap"/>
-    <w:basedOn w:val="Normal"/>
+    <w:basedOn w:val="Binhthng"/>
     <w:link w:val="ParagrapChar"/>
     <w:qFormat/>
     <w:rsid w:val="00990E65"/>
@@ -19874,16 +20785,16 @@
       <w:szCs w:val="26"/>
     </w:rPr>
   </w:style>
-  <w:style w:type="character" w:customStyle="1" w:styleId="ListParagraphChar">
-    <w:name w:val="List Paragraph Char"/>
-    <w:basedOn w:val="DefaultParagraphFont"/>
-    <w:link w:val="ListParagraph"/>
+  <w:style w:type="character" w:customStyle="1" w:styleId="oancuaDanhsachChar">
+    <w:name w:val="Đoạn của Danh sách Char"/>
+    <w:basedOn w:val="Phngmcinhcuaoanvn"/>
+    <w:link w:val="oancuaDanhsach"/>
     <w:uiPriority w:val="34"/>
     <w:rsid w:val="00990E65"/>
   </w:style>
   <w:style w:type="character" w:customStyle="1" w:styleId="Title1Char">
     <w:name w:val="Title 1 Char"/>
-    <w:basedOn w:val="ListParagraphChar"/>
+    <w:basedOn w:val="oancuaDanhsachChar"/>
     <w:link w:val="Title1"/>
     <w:rsid w:val="008F333B"/>
     <w:rPr>
@@ -19894,9 +20805,9 @@
       <w:szCs w:val="28"/>
     </w:rPr>
   </w:style>
-  <w:style w:type="table" w:styleId="TableGrid">
+  <w:style w:type="table" w:styleId="LiBang">
     <w:name w:val="Table Grid"/>
-    <w:basedOn w:val="TableNormal"/>
+    <w:basedOn w:val="BangThngthng"/>
     <w:uiPriority w:val="59"/>
     <w:rsid w:val="003141E2"/>
     <w:pPr>
@@ -19915,7 +20826,7 @@
   </w:style>
   <w:style w:type="character" w:customStyle="1" w:styleId="ParagrapChar">
     <w:name w:val="Paragrap Char"/>
-    <w:basedOn w:val="DefaultParagraphFont"/>
+    <w:basedOn w:val="Phngmcinhcuaoanvn"/>
     <w:link w:val="Paragrap"/>
     <w:rsid w:val="00990E65"/>
     <w:rPr>
@@ -19987,10 +20898,10 @@
       <w:szCs w:val="24"/>
     </w:rPr>
   </w:style>
-  <w:style w:type="character" w:customStyle="1" w:styleId="Heading1Char">
-    <w:name w:val="Heading 1 Char"/>
-    <w:basedOn w:val="DefaultParagraphFont"/>
-    <w:link w:val="Heading1"/>
+  <w:style w:type="character" w:customStyle="1" w:styleId="u1Char">
+    <w:name w:val="Đầu đề 1 Char"/>
+    <w:basedOn w:val="Phngmcinhcuaoanvn"/>
+    <w:link w:val="u1"/>
     <w:uiPriority w:val="9"/>
     <w:rsid w:val="00A854C4"/>
     <w:rPr>
@@ -20013,10 +20924,10 @@
       <w:szCs w:val="26"/>
     </w:rPr>
   </w:style>
-  <w:style w:type="character" w:customStyle="1" w:styleId="Heading2Char">
-    <w:name w:val="Heading 2 Char"/>
-    <w:basedOn w:val="DefaultParagraphFont"/>
-    <w:link w:val="Heading2"/>
+  <w:style w:type="character" w:customStyle="1" w:styleId="u2Char">
+    <w:name w:val="Đầu đề 2 Char"/>
+    <w:basedOn w:val="Phngmcinhcuaoanvn"/>
+    <w:link w:val="u2"/>
     <w:uiPriority w:val="9"/>
     <w:rsid w:val="00715417"/>
     <w:rPr>
@@ -20028,10 +20939,10 @@
       <w:szCs w:val="26"/>
     </w:rPr>
   </w:style>
-  <w:style w:type="character" w:customStyle="1" w:styleId="Heading3Char">
-    <w:name w:val="Heading 3 Char"/>
-    <w:basedOn w:val="DefaultParagraphFont"/>
-    <w:link w:val="Heading3"/>
+  <w:style w:type="character" w:customStyle="1" w:styleId="u3Char">
+    <w:name w:val="Đầu đề 3 Char"/>
+    <w:basedOn w:val="Phngmcinhcuaoanvn"/>
+    <w:link w:val="u3"/>
     <w:uiPriority w:val="9"/>
     <w:semiHidden/>
     <w:rsid w:val="00715417"/>
@@ -20042,10 +20953,10 @@
       <w:color w:val="4F81BD" w:themeColor="accent1"/>
     </w:rPr>
   </w:style>
-  <w:style w:type="character" w:customStyle="1" w:styleId="Heading4Char">
-    <w:name w:val="Heading 4 Char"/>
-    <w:basedOn w:val="DefaultParagraphFont"/>
-    <w:link w:val="Heading4"/>
+  <w:style w:type="character" w:customStyle="1" w:styleId="u4Char">
+    <w:name w:val="Đầu đề 4 Char"/>
+    <w:basedOn w:val="Phngmcinhcuaoanvn"/>
+    <w:link w:val="u4"/>
     <w:uiPriority w:val="9"/>
     <w:semiHidden/>
     <w:rsid w:val="00715417"/>
@@ -20058,10 +20969,10 @@
       <w:color w:val="4F81BD" w:themeColor="accent1"/>
     </w:rPr>
   </w:style>
-  <w:style w:type="character" w:customStyle="1" w:styleId="Heading5Char">
-    <w:name w:val="Heading 5 Char"/>
-    <w:basedOn w:val="DefaultParagraphFont"/>
-    <w:link w:val="Heading5"/>
+  <w:style w:type="character" w:customStyle="1" w:styleId="u5Char">
+    <w:name w:val="Đầu đề 5 Char"/>
+    <w:basedOn w:val="Phngmcinhcuaoanvn"/>
+    <w:link w:val="u5"/>
     <w:uiPriority w:val="9"/>
     <w:semiHidden/>
     <w:rsid w:val="00715417"/>
@@ -20070,10 +20981,10 @@
       <w:color w:val="243F60" w:themeColor="accent1" w:themeShade="7F"/>
     </w:rPr>
   </w:style>
-  <w:style w:type="character" w:customStyle="1" w:styleId="Heading6Char">
-    <w:name w:val="Heading 6 Char"/>
-    <w:basedOn w:val="DefaultParagraphFont"/>
-    <w:link w:val="Heading6"/>
+  <w:style w:type="character" w:customStyle="1" w:styleId="u6Char">
+    <w:name w:val="Đầu đề 6 Char"/>
+    <w:basedOn w:val="Phngmcinhcuaoanvn"/>
+    <w:link w:val="u6"/>
     <w:uiPriority w:val="9"/>
     <w:semiHidden/>
     <w:rsid w:val="00715417"/>
@@ -20084,10 +20995,10 @@
       <w:color w:val="243F60" w:themeColor="accent1" w:themeShade="7F"/>
     </w:rPr>
   </w:style>
-  <w:style w:type="character" w:customStyle="1" w:styleId="Heading7Char">
-    <w:name w:val="Heading 7 Char"/>
-    <w:basedOn w:val="DefaultParagraphFont"/>
-    <w:link w:val="Heading7"/>
+  <w:style w:type="character" w:customStyle="1" w:styleId="u7Char">
+    <w:name w:val="Đầu đề 7 Char"/>
+    <w:basedOn w:val="Phngmcinhcuaoanvn"/>
+    <w:link w:val="u7"/>
     <w:uiPriority w:val="9"/>
     <w:semiHidden/>
     <w:rsid w:val="00715417"/>
@@ -20098,10 +21009,10 @@
       <w:color w:val="404040" w:themeColor="text1" w:themeTint="BF"/>
     </w:rPr>
   </w:style>
-  <w:style w:type="character" w:customStyle="1" w:styleId="Heading8Char">
-    <w:name w:val="Heading 8 Char"/>
-    <w:basedOn w:val="DefaultParagraphFont"/>
-    <w:link w:val="Heading8"/>
+  <w:style w:type="character" w:customStyle="1" w:styleId="u8Char">
+    <w:name w:val="Đầu đề 8 Char"/>
+    <w:basedOn w:val="Phngmcinhcuaoanvn"/>
+    <w:link w:val="u8"/>
     <w:uiPriority w:val="9"/>
     <w:semiHidden/>
     <w:rsid w:val="00715417"/>
@@ -20112,10 +21023,10 @@
       <w:szCs w:val="20"/>
     </w:rPr>
   </w:style>
-  <w:style w:type="character" w:customStyle="1" w:styleId="Heading9Char">
-    <w:name w:val="Heading 9 Char"/>
-    <w:basedOn w:val="DefaultParagraphFont"/>
-    <w:link w:val="Heading9"/>
+  <w:style w:type="character" w:customStyle="1" w:styleId="u9Char">
+    <w:name w:val="Đầu đề 9 Char"/>
+    <w:basedOn w:val="Phngmcinhcuaoanvn"/>
+    <w:link w:val="u9"/>
     <w:uiPriority w:val="9"/>
     <w:semiHidden/>
     <w:rsid w:val="00715417"/>
@@ -20130,7 +21041,7 @@
   </w:style>
   <w:style w:type="paragraph" w:customStyle="1" w:styleId="Title12">
     <w:name w:val="Title 1.2"/>
-    <w:basedOn w:val="Heading2"/>
+    <w:basedOn w:val="u2"/>
     <w:link w:val="Title12Char"/>
     <w:rsid w:val="00715417"/>
     <w:pPr>
@@ -20157,7 +21068,7 @@
   </w:style>
   <w:style w:type="character" w:customStyle="1" w:styleId="Title12Char">
     <w:name w:val="Title 1.2 Char"/>
-    <w:basedOn w:val="Heading2Char"/>
+    <w:basedOn w:val="u2Char"/>
     <w:link w:val="Title12"/>
     <w:rsid w:val="00715417"/>
     <w:rPr>
@@ -20210,7 +21121,7 @@
   </w:style>
   <w:style w:type="paragraph" w:customStyle="1" w:styleId="TuStyle-Title1">
     <w:name w:val="Tu Style - Title 1"/>
-    <w:basedOn w:val="ListParagraph"/>
+    <w:basedOn w:val="oancuaDanhsach"/>
     <w:link w:val="TuStyle-Title1Char"/>
     <w:qFormat/>
     <w:rsid w:val="004E1149"/>
@@ -20266,7 +21177,7 @@
   </w:style>
   <w:style w:type="character" w:customStyle="1" w:styleId="TuStyle-Title1Char">
     <w:name w:val="Tu Style - Title 1 Char"/>
-    <w:basedOn w:val="ListParagraphChar"/>
+    <w:basedOn w:val="oancuaDanhsachChar"/>
     <w:link w:val="TuStyle-Title1"/>
     <w:rsid w:val="004E1149"/>
     <w:rPr>
@@ -20284,10 +21195,10 @@
       </w14:textFill>
     </w:rPr>
   </w:style>
-  <w:style w:type="paragraph" w:styleId="TOCHeading">
+  <w:style w:type="paragraph" w:styleId="uMucluc">
     <w:name w:val="TOC Heading"/>
-    <w:basedOn w:val="Heading1"/>
-    <w:next w:val="Normal"/>
+    <w:basedOn w:val="u1"/>
+    <w:next w:val="Binhthng"/>
     <w:uiPriority w:val="39"/>
     <w:semiHidden/>
     <w:unhideWhenUsed/>
@@ -20323,10 +21234,10 @@
       </w14:textFill>
     </w:rPr>
   </w:style>
-  <w:style w:type="paragraph" w:styleId="TOC1">
+  <w:style w:type="paragraph" w:styleId="Mucluc1">
     <w:name w:val="toc 1"/>
-    <w:basedOn w:val="Normal"/>
-    <w:next w:val="Normal"/>
+    <w:basedOn w:val="Binhthng"/>
+    <w:next w:val="Binhthng"/>
     <w:autoRedefine/>
     <w:uiPriority w:val="39"/>
     <w:unhideWhenUsed/>
@@ -20344,10 +21255,10 @@
       <w:szCs w:val="24"/>
     </w:rPr>
   </w:style>
-  <w:style w:type="paragraph" w:styleId="TOC2">
+  <w:style w:type="paragraph" w:styleId="Mucluc2">
     <w:name w:val="toc 2"/>
-    <w:basedOn w:val="Normal"/>
-    <w:next w:val="Normal"/>
+    <w:basedOn w:val="Binhthng"/>
+    <w:next w:val="Binhthng"/>
     <w:autoRedefine/>
     <w:uiPriority w:val="39"/>
     <w:unhideWhenUsed/>
@@ -20364,10 +21275,10 @@
       <w:szCs w:val="20"/>
     </w:rPr>
   </w:style>
-  <w:style w:type="paragraph" w:styleId="TOC3">
+  <w:style w:type="paragraph" w:styleId="Mucluc3">
     <w:name w:val="toc 3"/>
-    <w:basedOn w:val="Normal"/>
-    <w:next w:val="Normal"/>
+    <w:basedOn w:val="Binhthng"/>
+    <w:next w:val="Binhthng"/>
     <w:autoRedefine/>
     <w:uiPriority w:val="39"/>
     <w:unhideWhenUsed/>
@@ -20382,10 +21293,10 @@
       <w:szCs w:val="20"/>
     </w:rPr>
   </w:style>
-  <w:style w:type="paragraph" w:styleId="TOC4">
+  <w:style w:type="paragraph" w:styleId="Mucluc4">
     <w:name w:val="toc 4"/>
-    <w:basedOn w:val="Normal"/>
-    <w:next w:val="Normal"/>
+    <w:basedOn w:val="Binhthng"/>
+    <w:next w:val="Binhthng"/>
     <w:autoRedefine/>
     <w:uiPriority w:val="39"/>
     <w:unhideWhenUsed/>
@@ -20400,10 +21311,10 @@
       <w:szCs w:val="20"/>
     </w:rPr>
   </w:style>
-  <w:style w:type="paragraph" w:styleId="TOC5">
+  <w:style w:type="paragraph" w:styleId="Mucluc5">
     <w:name w:val="toc 5"/>
-    <w:basedOn w:val="Normal"/>
-    <w:next w:val="Normal"/>
+    <w:basedOn w:val="Binhthng"/>
+    <w:next w:val="Binhthng"/>
     <w:autoRedefine/>
     <w:uiPriority w:val="39"/>
     <w:unhideWhenUsed/>
@@ -20418,10 +21329,10 @@
       <w:szCs w:val="20"/>
     </w:rPr>
   </w:style>
-  <w:style w:type="paragraph" w:styleId="TOC6">
+  <w:style w:type="paragraph" w:styleId="Mucluc6">
     <w:name w:val="toc 6"/>
-    <w:basedOn w:val="Normal"/>
-    <w:next w:val="Normal"/>
+    <w:basedOn w:val="Binhthng"/>
+    <w:next w:val="Binhthng"/>
     <w:autoRedefine/>
     <w:uiPriority w:val="39"/>
     <w:unhideWhenUsed/>
@@ -20436,10 +21347,10 @@
       <w:szCs w:val="20"/>
     </w:rPr>
   </w:style>
-  <w:style w:type="paragraph" w:styleId="TOC7">
+  <w:style w:type="paragraph" w:styleId="Mucluc7">
     <w:name w:val="toc 7"/>
-    <w:basedOn w:val="Normal"/>
-    <w:next w:val="Normal"/>
+    <w:basedOn w:val="Binhthng"/>
+    <w:next w:val="Binhthng"/>
     <w:autoRedefine/>
     <w:uiPriority w:val="39"/>
     <w:unhideWhenUsed/>
@@ -20454,10 +21365,10 @@
       <w:szCs w:val="20"/>
     </w:rPr>
   </w:style>
-  <w:style w:type="paragraph" w:styleId="TOC8">
+  <w:style w:type="paragraph" w:styleId="Mucluc8">
     <w:name w:val="toc 8"/>
-    <w:basedOn w:val="Normal"/>
-    <w:next w:val="Normal"/>
+    <w:basedOn w:val="Binhthng"/>
+    <w:next w:val="Binhthng"/>
     <w:autoRedefine/>
     <w:uiPriority w:val="39"/>
     <w:unhideWhenUsed/>
@@ -20472,10 +21383,10 @@
       <w:szCs w:val="20"/>
     </w:rPr>
   </w:style>
-  <w:style w:type="paragraph" w:styleId="TOC9">
+  <w:style w:type="paragraph" w:styleId="Mucluc9">
     <w:name w:val="toc 9"/>
-    <w:basedOn w:val="Normal"/>
-    <w:next w:val="Normal"/>
+    <w:basedOn w:val="Binhthng"/>
+    <w:next w:val="Binhthng"/>
     <w:autoRedefine/>
     <w:uiPriority w:val="39"/>
     <w:unhideWhenUsed/>
@@ -20492,7 +21403,7 @@
   </w:style>
   <w:style w:type="table" w:customStyle="1" w:styleId="PlainTable11">
     <w:name w:val="Plain Table 11"/>
-    <w:basedOn w:val="TableNormal"/>
+    <w:basedOn w:val="BangThngthng"/>
     <w:uiPriority w:val="41"/>
     <w:rsid w:val="00545225"/>
     <w:pPr>
@@ -20559,10 +21470,10 @@
       </w:tcPr>
     </w:tblStylePr>
   </w:style>
-  <w:style w:type="paragraph" w:styleId="Caption">
+  <w:style w:type="paragraph" w:styleId="Chuthich">
     <w:name w:val="caption"/>
-    <w:basedOn w:val="Normal"/>
-    <w:next w:val="Normal"/>
+    <w:basedOn w:val="Binhthng"/>
+    <w:next w:val="Binhthng"/>
     <w:uiPriority w:val="35"/>
     <w:unhideWhenUsed/>
     <w:qFormat/>
@@ -20580,9 +21491,9 @@
       <w:szCs w:val="18"/>
     </w:rPr>
   </w:style>
-  <w:style w:type="character" w:styleId="IntenseReference">
+  <w:style w:type="character" w:styleId="ThamchiuNhnmnh">
     <w:name w:val="Intense Reference"/>
-    <w:basedOn w:val="DefaultParagraphFont"/>
+    <w:basedOn w:val="Phngmcinhcuaoanvn"/>
     <w:uiPriority w:val="32"/>
     <w:qFormat/>
     <w:rsid w:val="0095353F"/>
@@ -20906,7 +21817,7 @@
 </file>
 
 <file path=customXml/itemProps2.xml><?xml version="1.0" encoding="utf-8"?>
-<ds:datastoreItem xmlns:ds="http://schemas.openxmlformats.org/officeDocument/2006/customXml" ds:itemID="{096004D3-66FA-4B48-8FCA-9B8EA92C9AD5}">
+<ds:datastoreItem xmlns:ds="http://schemas.openxmlformats.org/officeDocument/2006/customXml" ds:itemID="{7271F8F0-0BE8-4079-896C-74FCAF3D8467}">
   <ds:schemaRefs>
     <ds:schemaRef ds:uri="http://schemas.openxmlformats.org/officeDocument/2006/bibliography"/>
   </ds:schemaRefs>

</xml_diff>